<commit_message>
Vagrant + Docker + Continuação Relatório
</commit_message>
<xml_diff>
--- a/Documents/New Documento do Microsoft Word.docx
+++ b/Documents/New Documento do Microsoft Word.docx
@@ -1174,6 +1174,1053 @@
           <w:lang w:val="en-GB"/>
         </w:rPr>
         <w:t>;</w:t>
+      </w:r>
+    </w:p>
+    <w:p>
+      <w:pPr>
+        <w:pStyle w:val="PargrafodaLista"/>
+        <w:numPr>
+          <w:ilvl w:val="0"/>
+          <w:numId w:val="1"/>
+        </w:numPr>
+        <w:tabs>
+          <w:tab w:val="left" w:pos="930"/>
+        </w:tabs>
+        <w:rPr>
+          <w:lang w:val="en-GB"/>
+        </w:rPr>
+      </w:pPr>
+      <w:r>
+        <w:rPr>
+          <w:lang w:val="en-GB"/>
+        </w:rPr>
+        <w:t>Configuramos o ficheiro appsettings.json com a ligação à base de dados da nossa máquina virtual;</w:t>
+      </w:r>
+    </w:p>
+    <w:p>
+      <w:pPr>
+        <w:pStyle w:val="PargrafodaLista"/>
+        <w:numPr>
+          <w:ilvl w:val="1"/>
+          <w:numId w:val="1"/>
+        </w:numPr>
+        <w:tabs>
+          <w:tab w:val="left" w:pos="930"/>
+        </w:tabs>
+        <w:rPr>
+          <w:lang w:val="en-GB"/>
+        </w:rPr>
+      </w:pPr>
+      <w:r>
+        <w:rPr>
+          <w:noProof/>
+          <w:lang w:val="en-GB"/>
+        </w:rPr>
+        <mc:AlternateContent>
+          <mc:Choice Requires="wps">
+            <w:drawing>
+              <wp:anchor distT="45720" distB="45720" distL="114300" distR="114300" simplePos="0" relativeHeight="251661312" behindDoc="0" locked="0" layoutInCell="1" allowOverlap="1" wp14:anchorId="36ADE25A" wp14:editId="5DDA4E01">
+                <wp:simplePos x="0" y="0"/>
+                <wp:positionH relativeFrom="column">
+                  <wp:posOffset>310515</wp:posOffset>
+                </wp:positionH>
+                <wp:positionV relativeFrom="paragraph">
+                  <wp:posOffset>313690</wp:posOffset>
+                </wp:positionV>
+                <wp:extent cx="5295900" cy="1404620"/>
+                <wp:effectExtent l="0" t="0" r="19050" b="21590"/>
+                <wp:wrapSquare wrapText="bothSides"/>
+                <wp:docPr id="1185683046" name="Caixa de Texto 2"/>
+                <wp:cNvGraphicFramePr>
+                  <a:graphicFrameLocks xmlns:a="http://schemas.openxmlformats.org/drawingml/2006/main"/>
+                </wp:cNvGraphicFramePr>
+                <a:graphic xmlns:a="http://schemas.openxmlformats.org/drawingml/2006/main">
+                  <a:graphicData uri="http://schemas.microsoft.com/office/word/2010/wordprocessingShape">
+                    <wps:wsp>
+                      <wps:cNvSpPr txBox="1">
+                        <a:spLocks noChangeArrowheads="1"/>
+                      </wps:cNvSpPr>
+                      <wps:spPr bwMode="auto">
+                        <a:xfrm>
+                          <a:off x="0" y="0"/>
+                          <a:ext cx="5295900" cy="1404620"/>
+                        </a:xfrm>
+                        <a:prstGeom prst="rect">
+                          <a:avLst/>
+                        </a:prstGeom>
+                        <a:solidFill>
+                          <a:srgbClr val="FFFFFF"/>
+                        </a:solidFill>
+                        <a:ln w="9525">
+                          <a:solidFill>
+                            <a:srgbClr val="000000"/>
+                          </a:solidFill>
+                          <a:miter lim="800000"/>
+                          <a:headEnd/>
+                          <a:tailEnd/>
+                        </a:ln>
+                      </wps:spPr>
+                      <wps:txbx>
+                        <w:txbxContent>
+                          <w:p>
+                            <w:r>
+                              <w:t>{</w:t>
+                            </w:r>
+                          </w:p>
+                          <w:p>
+                            <w:r>
+                              <w:t xml:space="preserve">  "Logging": {</w:t>
+                            </w:r>
+                          </w:p>
+                          <w:p>
+                            <w:r>
+                              <w:t xml:space="preserve">    "LogLevel": {</w:t>
+                            </w:r>
+                          </w:p>
+                          <w:p>
+                            <w:r>
+                              <w:t xml:space="preserve">      "Default": "Information",</w:t>
+                            </w:r>
+                          </w:p>
+                          <w:p>
+                            <w:r>
+                              <w:t xml:space="preserve">      "Microsoft.AspNetCore": "Warning"</w:t>
+                            </w:r>
+                          </w:p>
+                          <w:p>
+                            <w:r>
+                              <w:t xml:space="preserve">    }</w:t>
+                            </w:r>
+                          </w:p>
+                          <w:p>
+                            <w:r>
+                              <w:t xml:space="preserve">  },</w:t>
+                            </w:r>
+                          </w:p>
+                          <w:p>
+                            <w:r>
+                              <w:t xml:space="preserve">  "AllowedHosts": "*",</w:t>
+                            </w:r>
+                          </w:p>
+                          <w:p>
+                            <w:r>
+                              <w:t xml:space="preserve">  "ConnectionStrings": {</w:t>
+                            </w:r>
+                          </w:p>
+                          <w:p>
+                            <w:r>
+                              <w:t xml:space="preserve">    "DefaultConnection": "Server=192.168.1.164,1433;Database=Reservations;User Id=sa;Password=Teste123!;"</w:t>
+                            </w:r>
+                          </w:p>
+                          <w:p>
+                            <w:r>
+                              <w:t xml:space="preserve">  }</w:t>
+                            </w:r>
+                          </w:p>
+                          <w:p>
+                            <w:r>
+                              <w:t>}</w:t>
+                            </w:r>
+                          </w:p>
+                        </w:txbxContent>
+                      </wps:txbx>
+                      <wps:bodyPr rot="0" vert="horz" wrap="square" lIns="91440" tIns="45720" rIns="91440" bIns="45720" anchor="t" anchorCtr="0">
+                        <a:spAutoFit/>
+                      </wps:bodyPr>
+                    </wps:wsp>
+                  </a:graphicData>
+                </a:graphic>
+                <wp14:sizeRelH relativeFrom="margin">
+                  <wp14:pctWidth>0</wp14:pctWidth>
+                </wp14:sizeRelH>
+                <wp14:sizeRelV relativeFrom="margin">
+                  <wp14:pctHeight>20000</wp14:pctHeight>
+                </wp14:sizeRelV>
+              </wp:anchor>
+            </w:drawing>
+          </mc:Choice>
+          <mc:Fallback>
+            <w:pict>
+              <v:shape w14:anchorId="36ADE25A" id="_x0000_s1027" type="#_x0000_t202" style="position:absolute;left:0;text-align:left;margin-left:24.45pt;margin-top:24.7pt;width:417pt;height:110.6pt;z-index:251661312;visibility:visible;mso-wrap-style:square;mso-width-percent:0;mso-height-percent:200;mso-wrap-distance-left:9pt;mso-wrap-distance-top:3.6pt;mso-wrap-distance-right:9pt;mso-wrap-distance-bottom:3.6pt;mso-position-horizontal:absolute;mso-position-horizontal-relative:text;mso-position-vertical:absolute;mso-position-vertical-relative:text;mso-width-percent:0;mso-height-percent:200;mso-width-relative:margin;mso-height-relative:margin;v-text-anchor:top" o:gfxdata="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">
+                <v:textbox style="mso-fit-shape-to-text:t">
+                  <w:txbxContent>
+                    <w:p>
+                      <w:r>
+                        <w:t>{</w:t>
+                      </w:r>
+                    </w:p>
+                    <w:p>
+                      <w:r>
+                        <w:t xml:space="preserve">  "Logging": {</w:t>
+                      </w:r>
+                    </w:p>
+                    <w:p>
+                      <w:r>
+                        <w:t xml:space="preserve">    "LogLevel": {</w:t>
+                      </w:r>
+                    </w:p>
+                    <w:p>
+                      <w:r>
+                        <w:t xml:space="preserve">      "Default": "Information",</w:t>
+                      </w:r>
+                    </w:p>
+                    <w:p>
+                      <w:r>
+                        <w:t xml:space="preserve">      "Microsoft.AspNetCore": "Warning"</w:t>
+                      </w:r>
+                    </w:p>
+                    <w:p>
+                      <w:r>
+                        <w:t xml:space="preserve">    }</w:t>
+                      </w:r>
+                    </w:p>
+                    <w:p>
+                      <w:r>
+                        <w:t xml:space="preserve">  },</w:t>
+                      </w:r>
+                    </w:p>
+                    <w:p>
+                      <w:r>
+                        <w:t xml:space="preserve">  "AllowedHosts": "*",</w:t>
+                      </w:r>
+                    </w:p>
+                    <w:p>
+                      <w:r>
+                        <w:t xml:space="preserve">  "ConnectionStrings": {</w:t>
+                      </w:r>
+                    </w:p>
+                    <w:p>
+                      <w:r>
+                        <w:t xml:space="preserve">    "DefaultConnection": "Server=192.168.1.164,1433;Database=Reservations;User Id=sa;Password=Teste123!;"</w:t>
+                      </w:r>
+                    </w:p>
+                    <w:p>
+                      <w:r>
+                        <w:t xml:space="preserve">  }</w:t>
+                      </w:r>
+                    </w:p>
+                    <w:p>
+                      <w:r>
+                        <w:t>}</w:t>
+                      </w:r>
+                    </w:p>
+                  </w:txbxContent>
+                </v:textbox>
+                <w10:wrap type="square"/>
+              </v:shape>
+            </w:pict>
+          </mc:Fallback>
+        </mc:AlternateContent>
+      </w:r>
+    </w:p>
+    <w:p>
+      <w:pPr>
+        <w:pStyle w:val="PargrafodaLista"/>
+        <w:tabs>
+          <w:tab w:val="left" w:pos="930"/>
+        </w:tabs>
+        <w:ind w:left="765"/>
+        <w:rPr>
+          <w:lang w:val="en-GB"/>
+        </w:rPr>
+      </w:pPr>
+    </w:p>
+    <w:p>
+      <w:pPr>
+        <w:pStyle w:val="PargrafodaLista"/>
+        <w:numPr>
+          <w:ilvl w:val="0"/>
+          <w:numId w:val="1"/>
+        </w:numPr>
+        <w:tabs>
+          <w:tab w:val="left" w:pos="930"/>
+        </w:tabs>
+        <w:rPr>
+          <w:lang w:val="en-GB"/>
+        </w:rPr>
+      </w:pPr>
+      <w:r>
+        <w:rPr>
+          <w:lang w:val="en-GB"/>
+        </w:rPr>
+        <w:t>De seguida executamos os seguintes commandos dentro da pasta do nosso projeto:</w:t>
+      </w:r>
+    </w:p>
+    <w:p>
+      <w:pPr>
+        <w:pStyle w:val="PargrafodaLista"/>
+        <w:numPr>
+          <w:ilvl w:val="1"/>
+          <w:numId w:val="1"/>
+        </w:numPr>
+        <w:tabs>
+          <w:tab w:val="left" w:pos="930"/>
+        </w:tabs>
+        <w:rPr>
+          <w:lang w:val="en-GB"/>
+        </w:rPr>
+      </w:pPr>
+      <w:r>
+        <w:rPr>
+          <w:lang w:val="en-GB"/>
+        </w:rPr>
+        <w:t>dotnet tool update --global dotnet-ef</w:t>
+      </w:r>
+    </w:p>
+    <w:p>
+      <w:pPr>
+        <w:pStyle w:val="PargrafodaLista"/>
+        <w:numPr>
+          <w:ilvl w:val="1"/>
+          <w:numId w:val="1"/>
+        </w:numPr>
+        <w:tabs>
+          <w:tab w:val="left" w:pos="930"/>
+        </w:tabs>
+        <w:rPr>
+          <w:lang w:val="en-GB"/>
+        </w:rPr>
+      </w:pPr>
+      <w:r>
+        <w:rPr>
+          <w:lang w:val="en-GB"/>
+        </w:rPr>
+        <w:t>dotnet ef migrations add InitialCreate</w:t>
+      </w:r>
+    </w:p>
+    <w:p>
+      <w:pPr>
+        <w:pStyle w:val="PargrafodaLista"/>
+        <w:numPr>
+          <w:ilvl w:val="0"/>
+          <w:numId w:val="1"/>
+        </w:numPr>
+        <w:tabs>
+          <w:tab w:val="left" w:pos="930"/>
+        </w:tabs>
+        <w:rPr>
+          <w:lang w:val="en-GB"/>
+        </w:rPr>
+      </w:pPr>
+      <w:r>
+        <w:rPr>
+          <w:lang w:val="en-GB"/>
+        </w:rPr>
+        <w:t>Após isso, tivemos que ativar o protocolo TCP/IP no SQL Server Configuration Manager e reiniciar o serviço de base de dados para permitir que a máquina onde o nosso projeto consiga comunicar com a base de dados.</w:t>
+      </w:r>
+    </w:p>
+    <w:p>
+      <w:pPr>
+        <w:pStyle w:val="PargrafodaLista"/>
+        <w:numPr>
+          <w:ilvl w:val="0"/>
+          <w:numId w:val="1"/>
+        </w:numPr>
+        <w:tabs>
+          <w:tab w:val="left" w:pos="930"/>
+        </w:tabs>
+        <w:rPr>
+          <w:lang w:val="en-GB"/>
+        </w:rPr>
+      </w:pPr>
+      <w:r>
+        <w:rPr>
+          <w:lang w:val="en-GB"/>
+        </w:rPr>
+        <w:t>De seguida executamos este commando “</w:t>
+      </w:r>
+      <w:r>
+        <w:rPr>
+          <w:b/>
+          <w:bCs/>
+          <w:lang w:val="en-GB"/>
+        </w:rPr>
+        <w:t>dotnet ef database update</w:t>
+      </w:r>
+      <w:r>
+        <w:rPr>
+          <w:lang w:val="en-GB"/>
+        </w:rPr>
+        <w:t>”.</w:t>
+      </w:r>
+    </w:p>
+    <w:p>
+      <w:pPr>
+        <w:pStyle w:val="PargrafodaLista"/>
+        <w:numPr>
+          <w:ilvl w:val="0"/>
+          <w:numId w:val="1"/>
+        </w:numPr>
+        <w:tabs>
+          <w:tab w:val="left" w:pos="930"/>
+        </w:tabs>
+        <w:rPr>
+          <w:lang w:val="en-GB"/>
+        </w:rPr>
+      </w:pPr>
+      <w:r>
+        <w:rPr>
+          <w:lang w:val="en-GB"/>
+        </w:rPr>
+        <w:t>Após este commando, executamos se as chamadas que efetuamos pela API são refletidas na base de dados e sim, estão a ser refletidas.</w:t>
+      </w:r>
+    </w:p>
+    <w:p>
+      <w:pPr>
+        <w:pStyle w:val="PargrafodaLista"/>
+        <w:numPr>
+          <w:ilvl w:val="0"/>
+          <w:numId w:val="1"/>
+        </w:numPr>
+        <w:tabs>
+          <w:tab w:val="left" w:pos="930"/>
+        </w:tabs>
+        <w:rPr>
+          <w:lang w:val="en-GB"/>
+        </w:rPr>
+      </w:pPr>
+      <w:r>
+        <w:rPr>
+          <w:lang w:val="en-GB"/>
+        </w:rPr>
+        <w:t>De seguida criamos um docker file assim configurado:</w:t>
+      </w:r>
+    </w:p>
+    <w:p>
+      <w:pPr>
+        <w:tabs>
+          <w:tab w:val="left" w:pos="930"/>
+        </w:tabs>
+        <w:rPr>
+          <w:lang w:val="en-GB"/>
+        </w:rPr>
+      </w:pPr>
+      <w:r>
+        <w:rPr>
+          <w:noProof/>
+          <w:lang w:val="en-GB"/>
+        </w:rPr>
+        <w:lastRenderedPageBreak/>
+        <mc:AlternateContent>
+          <mc:Choice Requires="wps">
+            <w:drawing>
+              <wp:anchor distT="45720" distB="45720" distL="114300" distR="114300" simplePos="0" relativeHeight="251663360" behindDoc="0" locked="0" layoutInCell="1" allowOverlap="1" wp14:anchorId="3C79B83A" wp14:editId="594F1354">
+                <wp:simplePos x="0" y="0"/>
+                <wp:positionH relativeFrom="margin">
+                  <wp:posOffset>366395</wp:posOffset>
+                </wp:positionH>
+                <wp:positionV relativeFrom="paragraph">
+                  <wp:posOffset>0</wp:posOffset>
+                </wp:positionV>
+                <wp:extent cx="4638675" cy="1404620"/>
+                <wp:effectExtent l="0" t="0" r="28575" b="15240"/>
+                <wp:wrapSquare wrapText="bothSides"/>
+                <wp:docPr id="641517725" name="Caixa de Texto 2"/>
+                <wp:cNvGraphicFramePr>
+                  <a:graphicFrameLocks xmlns:a="http://schemas.openxmlformats.org/drawingml/2006/main"/>
+                </wp:cNvGraphicFramePr>
+                <a:graphic xmlns:a="http://schemas.openxmlformats.org/drawingml/2006/main">
+                  <a:graphicData uri="http://schemas.microsoft.com/office/word/2010/wordprocessingShape">
+                    <wps:wsp>
+                      <wps:cNvSpPr txBox="1">
+                        <a:spLocks noChangeArrowheads="1"/>
+                      </wps:cNvSpPr>
+                      <wps:spPr bwMode="auto">
+                        <a:xfrm>
+                          <a:off x="0" y="0"/>
+                          <a:ext cx="4638675" cy="1404620"/>
+                        </a:xfrm>
+                        <a:prstGeom prst="rect">
+                          <a:avLst/>
+                        </a:prstGeom>
+                        <a:solidFill>
+                          <a:srgbClr val="FFFFFF"/>
+                        </a:solidFill>
+                        <a:ln w="9525">
+                          <a:solidFill>
+                            <a:srgbClr val="000000"/>
+                          </a:solidFill>
+                          <a:miter lim="800000"/>
+                          <a:headEnd/>
+                          <a:tailEnd/>
+                        </a:ln>
+                      </wps:spPr>
+                      <wps:txbx>
+                        <w:txbxContent>
+                          <w:p>
+                            <w:r>
+                              <w:t>FROM mcr.microsoft.com/dotnet/sdk:8.0 AS build</w:t>
+                            </w:r>
+                          </w:p>
+                          <w:p>
+                            <w:r>
+                              <w:t>WORKDIR /app</w:t>
+                            </w:r>
+                          </w:p>
+                          <w:p>
+                            <w:r>
+                              <w:t>COPY . .</w:t>
+                            </w:r>
+                          </w:p>
+                          <w:p>
+                            <w:r>
+                              <w:t>RUN dotnet restore</w:t>
+                            </w:r>
+                          </w:p>
+                          <w:p>
+                            <w:r>
+                              <w:t>RUN dotnet publish -c Release -o out</w:t>
+                            </w:r>
+                          </w:p>
+                          <w:p/>
+                          <w:p>
+                            <w:r>
+                              <w:t>FROM mcr.microsoft.com/dotnet/aspnet:8.0 AS runtime</w:t>
+                            </w:r>
+                          </w:p>
+                          <w:p>
+                            <w:r>
+                              <w:t>WORKDIR /app</w:t>
+                            </w:r>
+                          </w:p>
+                          <w:p>
+                            <w:r>
+                              <w:t>COPY --from=build /app/out .</w:t>
+                            </w:r>
+                          </w:p>
+                          <w:p>
+                            <w:r>
+                              <w:t>EXPOSE 8080</w:t>
+                            </w:r>
+                          </w:p>
+                          <w:p>
+                            <w:r>
+                              <w:t>CMD ["dotnet", "RestauranteFinal.dll"]</w:t>
+                            </w:r>
+                          </w:p>
+                        </w:txbxContent>
+                      </wps:txbx>
+                      <wps:bodyPr rot="0" vert="horz" wrap="square" lIns="91440" tIns="45720" rIns="91440" bIns="45720" anchor="t" anchorCtr="0">
+                        <a:spAutoFit/>
+                      </wps:bodyPr>
+                    </wps:wsp>
+                  </a:graphicData>
+                </a:graphic>
+                <wp14:sizeRelH relativeFrom="margin">
+                  <wp14:pctWidth>0</wp14:pctWidth>
+                </wp14:sizeRelH>
+                <wp14:sizeRelV relativeFrom="margin">
+                  <wp14:pctHeight>20000</wp14:pctHeight>
+                </wp14:sizeRelV>
+              </wp:anchor>
+            </w:drawing>
+          </mc:Choice>
+          <mc:Fallback>
+            <w:pict>
+              <v:shape w14:anchorId="3C79B83A" id="_x0000_s1028" type="#_x0000_t202" style="position:absolute;margin-left:28.85pt;margin-top:0;width:365.25pt;height:110.6pt;z-index:251663360;visibility:visible;mso-wrap-style:square;mso-width-percent:0;mso-height-percent:200;mso-wrap-distance-left:9pt;mso-wrap-distance-top:3.6pt;mso-wrap-distance-right:9pt;mso-wrap-distance-bottom:3.6pt;mso-position-horizontal:absolute;mso-position-horizontal-relative:margin;mso-position-vertical:absolute;mso-position-vertical-relative:text;mso-width-percent:0;mso-height-percent:200;mso-width-relative:margin;mso-height-relative:margin;v-text-anchor:top" o:gfxdata="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">
+                <v:textbox style="mso-fit-shape-to-text:t">
+                  <w:txbxContent>
+                    <w:p>
+                      <w:r>
+                        <w:t>FROM mcr.microsoft.com/dotnet/sdk:8.0 AS build</w:t>
+                      </w:r>
+                    </w:p>
+                    <w:p>
+                      <w:r>
+                        <w:t>WORKDIR /app</w:t>
+                      </w:r>
+                    </w:p>
+                    <w:p>
+                      <w:r>
+                        <w:t>COPY . .</w:t>
+                      </w:r>
+                    </w:p>
+                    <w:p>
+                      <w:r>
+                        <w:t>RUN dotnet restore</w:t>
+                      </w:r>
+                    </w:p>
+                    <w:p>
+                      <w:r>
+                        <w:t>RUN dotnet publish -c Release -o out</w:t>
+                      </w:r>
+                    </w:p>
+                    <w:p/>
+                    <w:p>
+                      <w:r>
+                        <w:t>FROM mcr.microsoft.com/dotnet/aspnet:8.0 AS runtime</w:t>
+                      </w:r>
+                    </w:p>
+                    <w:p>
+                      <w:r>
+                        <w:t>WORKDIR /app</w:t>
+                      </w:r>
+                    </w:p>
+                    <w:p>
+                      <w:r>
+                        <w:t>COPY --from=build /app/out .</w:t>
+                      </w:r>
+                    </w:p>
+                    <w:p>
+                      <w:r>
+                        <w:t>EXPOSE 8080</w:t>
+                      </w:r>
+                    </w:p>
+                    <w:p>
+                      <w:r>
+                        <w:t>CMD ["dotnet", "RestauranteFinal.dll"]</w:t>
+                      </w:r>
+                    </w:p>
+                  </w:txbxContent>
+                </v:textbox>
+                <w10:wrap type="square" anchorx="margin"/>
+              </v:shape>
+            </w:pict>
+          </mc:Fallback>
+        </mc:AlternateContent>
+      </w:r>
+    </w:p>
+    <w:p>
+      <w:pPr>
+        <w:rPr>
+          <w:lang w:val="en-GB"/>
+        </w:rPr>
+      </w:pPr>
+    </w:p>
+    <w:p>
+      <w:pPr>
+        <w:rPr>
+          <w:lang w:val="en-GB"/>
+        </w:rPr>
+      </w:pPr>
+    </w:p>
+    <w:p>
+      <w:pPr>
+        <w:rPr>
+          <w:lang w:val="en-GB"/>
+        </w:rPr>
+      </w:pPr>
+    </w:p>
+    <w:p>
+      <w:pPr>
+        <w:rPr>
+          <w:lang w:val="en-GB"/>
+        </w:rPr>
+      </w:pPr>
+    </w:p>
+    <w:p>
+      <w:pPr>
+        <w:rPr>
+          <w:lang w:val="en-GB"/>
+        </w:rPr>
+      </w:pPr>
+    </w:p>
+    <w:p>
+      <w:pPr>
+        <w:rPr>
+          <w:lang w:val="en-GB"/>
+        </w:rPr>
+      </w:pPr>
+    </w:p>
+    <w:p>
+      <w:pPr>
+        <w:rPr>
+          <w:lang w:val="en-GB"/>
+        </w:rPr>
+      </w:pPr>
+    </w:p>
+    <w:p>
+      <w:pPr>
+        <w:rPr>
+          <w:lang w:val="en-GB"/>
+        </w:rPr>
+      </w:pPr>
+    </w:p>
+    <w:p>
+      <w:pPr>
+        <w:rPr>
+          <w:lang w:val="en-GB"/>
+        </w:rPr>
+      </w:pPr>
+    </w:p>
+    <w:p>
+      <w:pPr>
+        <w:rPr>
+          <w:lang w:val="en-GB"/>
+        </w:rPr>
+      </w:pPr>
+    </w:p>
+    <w:p>
+      <w:pPr>
+        <w:rPr>
+          <w:lang w:val="en-GB"/>
+        </w:rPr>
+      </w:pPr>
+    </w:p>
+    <w:p>
+      <w:pPr>
+        <w:rPr>
+          <w:lang w:val="en-GB"/>
+        </w:rPr>
+      </w:pPr>
+    </w:p>
+    <w:p>
+      <w:pPr>
+        <w:pStyle w:val="PargrafodaLista"/>
+        <w:numPr>
+          <w:ilvl w:val="0"/>
+          <w:numId w:val="1"/>
+        </w:numPr>
+        <w:rPr>
+          <w:lang w:val="en-GB"/>
+        </w:rPr>
+      </w:pPr>
+      <w:r>
+        <w:rPr>
+          <w:noProof/>
+          <w:lang w:val="en-GB"/>
+        </w:rPr>
+        <mc:AlternateContent>
+          <mc:Choice Requires="wps">
+            <w:drawing>
+              <wp:anchor distT="45720" distB="45720" distL="114300" distR="114300" simplePos="0" relativeHeight="251665408" behindDoc="0" locked="0" layoutInCell="1" allowOverlap="1" wp14:anchorId="6C389B0B" wp14:editId="1719D5ED">
+                <wp:simplePos x="0" y="0"/>
+                <wp:positionH relativeFrom="column">
+                  <wp:posOffset>-51435</wp:posOffset>
+                </wp:positionH>
+                <wp:positionV relativeFrom="paragraph">
+                  <wp:posOffset>463550</wp:posOffset>
+                </wp:positionV>
+                <wp:extent cx="5295900" cy="2343150"/>
+                <wp:effectExtent l="0" t="0" r="19050" b="19050"/>
+                <wp:wrapSquare wrapText="bothSides"/>
+                <wp:docPr id="1529678951" name="Caixa de Texto 2"/>
+                <wp:cNvGraphicFramePr>
+                  <a:graphicFrameLocks xmlns:a="http://schemas.openxmlformats.org/drawingml/2006/main"/>
+                </wp:cNvGraphicFramePr>
+                <a:graphic xmlns:a="http://schemas.openxmlformats.org/drawingml/2006/main">
+                  <a:graphicData uri="http://schemas.microsoft.com/office/word/2010/wordprocessingShape">
+                    <wps:wsp>
+                      <wps:cNvSpPr txBox="1">
+                        <a:spLocks noChangeArrowheads="1"/>
+                      </wps:cNvSpPr>
+                      <wps:spPr bwMode="auto">
+                        <a:xfrm>
+                          <a:off x="0" y="0"/>
+                          <a:ext cx="5295900" cy="2343150"/>
+                        </a:xfrm>
+                        <a:prstGeom prst="rect">
+                          <a:avLst/>
+                        </a:prstGeom>
+                        <a:solidFill>
+                          <a:srgbClr val="FFFFFF"/>
+                        </a:solidFill>
+                        <a:ln w="9525">
+                          <a:solidFill>
+                            <a:srgbClr val="000000"/>
+                          </a:solidFill>
+                          <a:miter lim="800000"/>
+                          <a:headEnd/>
+                          <a:tailEnd/>
+                        </a:ln>
+                      </wps:spPr>
+                      <wps:txbx>
+                        <w:txbxContent>
+                          <w:p>
+                            <w:r>
+                              <w:t>.vagrant/</w:t>
+                            </w:r>
+                          </w:p>
+                          <w:p>
+                            <w:r>
+                              <w:t>.git/</w:t>
+                            </w:r>
+                          </w:p>
+                          <w:p>
+                            <w:r>
+                              <w:t>.github/</w:t>
+                            </w:r>
+                          </w:p>
+                          <w:p>
+                            <w:r>
+                              <w:t>*.md</w:t>
+                            </w:r>
+                          </w:p>
+                          <w:p>
+                            <w:r>
+                              <w:t>Dockerfile</w:t>
+                            </w:r>
+                          </w:p>
+                          <w:p>
+                            <w:r>
+                              <w:t>.vs/</w:t>
+                            </w:r>
+                          </w:p>
+                          <w:p>
+                            <w:r>
+                              <w:t>obj/</w:t>
+                            </w:r>
+                          </w:p>
+                          <w:p>
+                            <w:r>
+                              <w:t>bin/</w:t>
+                            </w:r>
+                          </w:p>
+                        </w:txbxContent>
+                      </wps:txbx>
+                      <wps:bodyPr rot="0" vert="horz" wrap="square" lIns="91440" tIns="45720" rIns="91440" bIns="45720" anchor="t" anchorCtr="0">
+                        <a:noAutofit/>
+                      </wps:bodyPr>
+                    </wps:wsp>
+                  </a:graphicData>
+                </a:graphic>
+                <wp14:sizeRelH relativeFrom="margin">
+                  <wp14:pctWidth>0</wp14:pctWidth>
+                </wp14:sizeRelH>
+                <wp14:sizeRelV relativeFrom="margin">
+                  <wp14:pctHeight>0</wp14:pctHeight>
+                </wp14:sizeRelV>
+              </wp:anchor>
+            </w:drawing>
+          </mc:Choice>
+          <mc:Fallback>
+            <w:pict>
+              <v:shape w14:anchorId="6C389B0B" id="_x0000_s1029" type="#_x0000_t202" style="position:absolute;left:0;text-align:left;margin-left:-4.05pt;margin-top:36.5pt;width:417pt;height:184.5pt;z-index:251665408;visibility:visible;mso-wrap-style:square;mso-width-percent:0;mso-height-percent:0;mso-wrap-distance-left:9pt;mso-wrap-distance-top:3.6pt;mso-wrap-distance-right:9pt;mso-wrap-distance-bottom:3.6pt;mso-position-horizontal:absolute;mso-position-horizontal-relative:text;mso-position-vertical:absolute;mso-position-vertical-relative:text;mso-width-percent:0;mso-height-percent:0;mso-width-relative:margin;mso-height-relative:margin;v-text-anchor:top" o:gfxdata="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">
+                <v:textbox>
+                  <w:txbxContent>
+                    <w:p>
+                      <w:r>
+                        <w:t>.vagrant/</w:t>
+                      </w:r>
+                    </w:p>
+                    <w:p>
+                      <w:r>
+                        <w:t>.git/</w:t>
+                      </w:r>
+                    </w:p>
+                    <w:p>
+                      <w:r>
+                        <w:t>.github/</w:t>
+                      </w:r>
+                    </w:p>
+                    <w:p>
+                      <w:r>
+                        <w:t>*.md</w:t>
+                      </w:r>
+                    </w:p>
+                    <w:p>
+                      <w:r>
+                        <w:t>Dockerfile</w:t>
+                      </w:r>
+                    </w:p>
+                    <w:p>
+                      <w:r>
+                        <w:t>.vs/</w:t>
+                      </w:r>
+                    </w:p>
+                    <w:p>
+                      <w:r>
+                        <w:t>obj/</w:t>
+                      </w:r>
+                    </w:p>
+                    <w:p>
+                      <w:r>
+                        <w:t>bin/</w:t>
+                      </w:r>
+                    </w:p>
+                  </w:txbxContent>
+                </v:textbox>
+                <w10:wrap type="square"/>
+              </v:shape>
+            </w:pict>
+          </mc:Fallback>
+        </mc:AlternateContent>
+      </w:r>
+      <w:r>
+        <w:rPr>
+          <w:lang w:val="en-GB"/>
+        </w:rPr>
+        <w:t>Criamos um ficheiro .dockerignore com o seguinte conteúdo:</w:t>
+      </w:r>
+    </w:p>
+    <w:p>
+      <w:pPr>
+        <w:rPr>
+          <w:lang w:val="en-GB"/>
+        </w:rPr>
+      </w:pPr>
+    </w:p>
+    <w:p>
+      <w:pPr>
+        <w:rPr>
+          <w:lang w:val="en-GB"/>
+        </w:rPr>
+      </w:pPr>
+    </w:p>
+    <w:p>
+      <w:pPr>
+        <w:rPr>
+          <w:lang w:val="en-GB"/>
+        </w:rPr>
+      </w:pPr>
+    </w:p>
+    <w:p>
+      <w:pPr>
+        <w:pStyle w:val="PargrafodaLista"/>
+        <w:ind w:left="765"/>
+        <w:rPr>
+          <w:lang w:val="en-GB"/>
+        </w:rPr>
+      </w:pPr>
+    </w:p>
+    <w:p>
+      <w:pPr>
+        <w:pStyle w:val="PargrafodaLista"/>
+        <w:ind w:left="765"/>
+        <w:rPr>
+          <w:lang w:val="en-GB"/>
+        </w:rPr>
+      </w:pPr>
+    </w:p>
+    <w:p>
+      <w:pPr>
+        <w:pStyle w:val="PargrafodaLista"/>
+        <w:ind w:left="765"/>
+        <w:rPr>
+          <w:lang w:val="en-GB"/>
+        </w:rPr>
+      </w:pPr>
+    </w:p>
+    <w:p>
+      <w:pPr>
+        <w:pStyle w:val="PargrafodaLista"/>
+        <w:ind w:left="765"/>
+        <w:rPr>
+          <w:lang w:val="en-GB"/>
+        </w:rPr>
+      </w:pPr>
+    </w:p>
+    <w:p>
+      <w:pPr>
+        <w:pStyle w:val="PargrafodaLista"/>
+        <w:ind w:left="765"/>
+        <w:rPr>
+          <w:lang w:val="en-GB"/>
+        </w:rPr>
+      </w:pPr>
+    </w:p>
+    <w:p>
+      <w:pPr>
+        <w:pStyle w:val="PargrafodaLista"/>
+        <w:ind w:left="765"/>
+        <w:rPr>
+          <w:lang w:val="en-GB"/>
+        </w:rPr>
+      </w:pPr>
+    </w:p>
+    <w:p>
+      <w:pPr>
+        <w:pStyle w:val="PargrafodaLista"/>
+        <w:numPr>
+          <w:ilvl w:val="0"/>
+          <w:numId w:val="1"/>
+        </w:numPr>
+        <w:rPr>
+          <w:lang w:val="en-GB"/>
+        </w:rPr>
+      </w:pPr>
+      <w:r>
+        <w:rPr>
+          <w:lang w:val="en-GB"/>
+        </w:rPr>
+        <w:lastRenderedPageBreak/>
+        <w:t xml:space="preserve">Instalamos e iniciamos o software Docker Desktop, e de seguida, na consola, na pasta do nosso projeto corremos o seguinte commando </w:t>
+      </w:r>
+      <w:r>
+        <w:rPr>
+          <w:b/>
+          <w:bCs/>
+          <w:lang w:val="en-GB"/>
+        </w:rPr>
+        <w:t>“</w:t>
+      </w:r>
+      <w:r>
+        <w:rPr>
+          <w:b/>
+          <w:bCs/>
+          <w:lang w:val="en-GB"/>
+        </w:rPr>
+        <w:t>docker build -t restaurante-api .</w:t>
+      </w:r>
+      <w:r>
+        <w:rPr>
+          <w:b/>
+          <w:bCs/>
+          <w:lang w:val="en-GB"/>
+        </w:rPr>
+        <w:t>”</w:t>
+      </w:r>
+      <w:r>
+        <w:rPr>
+          <w:b/>
+          <w:bCs/>
+          <w:lang w:val="en-GB"/>
+        </w:rPr>
+        <w:t>.</w:t>
+      </w:r>
+    </w:p>
+    <w:p>
+      <w:pPr>
+        <w:pStyle w:val="PargrafodaLista"/>
+        <w:numPr>
+          <w:ilvl w:val="0"/>
+          <w:numId w:val="1"/>
+        </w:numPr>
+        <w:rPr>
+          <w:lang w:val="en-GB"/>
+        </w:rPr>
+      </w:pPr>
+      <w:r>
+        <w:rPr>
+          <w:lang w:val="en-GB"/>
+        </w:rPr>
+        <w:t>De seguida executamos o seguinte commando</w:t>
+      </w:r>
+      <w:r>
+        <w:rPr>
+          <w:b/>
+          <w:bCs/>
+          <w:lang w:val="en-GB"/>
+        </w:rPr>
+        <w:t xml:space="preserve"> “</w:t>
+      </w:r>
+      <w:r>
+        <w:rPr>
+          <w:b/>
+          <w:bCs/>
+          <w:lang w:val="en-GB"/>
+        </w:rPr>
+        <w:t>docker run -d -p 8080:8080 --name restaurante-container restaurante-api</w:t>
+      </w:r>
+      <w:r>
+        <w:rPr>
+          <w:b/>
+          <w:bCs/>
+          <w:lang w:val="en-GB"/>
+        </w:rPr>
+        <w:t>”</w:t>
+      </w:r>
+      <w:r>
+        <w:rPr>
+          <w:lang w:val="en-GB"/>
+        </w:rPr>
+        <w:t>.</w:t>
+      </w:r>
+      <w:r>
+        <w:rPr>
+          <w:lang w:val="en-GB"/>
+        </w:rPr>
+        <w:t xml:space="preserve"> “Para criar um container com a imagem que acabamos de criar”.</w:t>
       </w:r>
     </w:p>
     <w:sectPr>

</xml_diff>

<commit_message>
Containerização utilizando o Docker
Build (API Restaurante + Jenkins + Sonarqube)
</commit_message>
<xml_diff>
--- a/Documents/New Documento do Microsoft Word.docx
+++ b/Documents/New Documento do Microsoft Word.docx
@@ -3,57 +3,66 @@
 <w:document xmlns:wpc="http://schemas.microsoft.com/office/word/2010/wordprocessingCanvas" xmlns:cx="http://schemas.microsoft.com/office/drawing/2014/chartex" xmlns:cx1="http://schemas.microsoft.com/office/drawing/2015/9/8/chartex" xmlns:cx2="http://schemas.microsoft.com/office/drawing/2015/10/21/chartex" xmlns:cx3="http://schemas.microsoft.com/office/drawing/2016/5/9/chartex" xmlns:cx4="http://schemas.microsoft.com/office/drawing/2016/5/10/chartex" xmlns:cx5="http://schemas.microsoft.com/office/drawing/2016/5/11/chartex" xmlns:cx6="http://schemas.microsoft.com/office/drawing/2016/5/12/chartex" xmlns:cx7="http://schemas.microsoft.com/office/drawing/2016/5/13/chartex" xmlns:cx8="http://schemas.microsoft.com/office/drawing/2016/5/14/chartex" xmlns:mc="http://schemas.openxmlformats.org/markup-compatibility/2006" xmlns:aink="http://schemas.microsoft.com/office/drawing/2016/ink" xmlns:am3d="http://schemas.microsoft.com/office/drawing/2017/model3d" xmlns:o="urn:schemas-microsoft-com:office:office" xmlns:oel="http://schemas.microsoft.com/office/2019/extlst" xmlns:r="http://schemas.openxmlformats.org/officeDocument/2006/relationships" xmlns:m="http://schemas.openxmlformats.org/officeDocument/2006/math" xmlns:v="urn:schemas-microsoft-com:vml" xmlns:wp14="http://schemas.microsoft.com/office/word/2010/wordprocessingDrawing" xmlns:wp="http://schemas.openxmlformats.org/drawingml/2006/wordprocessingDrawing" xmlns:w10="urn:schemas-microsoft-com:office:word" xmlns:w="http://schemas.openxmlformats.org/wordprocessingml/2006/main" xmlns:w14="http://schemas.microsoft.com/office/word/2010/wordml" xmlns:w15="http://schemas.microsoft.com/office/word/2012/wordml" xmlns:w16cex="http://schemas.microsoft.com/office/word/2018/wordml/cex" xmlns:w16cid="http://schemas.microsoft.com/office/word/2016/wordml/cid" xmlns:w16="http://schemas.microsoft.com/office/word/2018/wordml" xmlns:w16du="http://schemas.microsoft.com/office/word/2023/wordml/word16du" xmlns:w16sdtdh="http://schemas.microsoft.com/office/word/2020/wordml/sdtdatahash" xmlns:w16sdtfl="http://schemas.microsoft.com/office/word/2024/wordml/sdtformatlock" xmlns:w16se="http://schemas.microsoft.com/office/word/2015/wordml/symex" xmlns:wpg="http://schemas.microsoft.com/office/word/2010/wordprocessingGroup" xmlns:wpi="http://schemas.microsoft.com/office/word/2010/wordprocessingInk" xmlns:wne="http://schemas.microsoft.com/office/word/2006/wordml" xmlns:wps="http://schemas.microsoft.com/office/word/2010/wordprocessingShape" mc:Ignorable="w14 w15 w16se w16cid w16 w16cex w16sdtdh w16sdtfl w16du wp14">
   <w:body>
     <w:p>
-      <w:pPr>
-        <w:rPr>
-          <w:lang w:val="en-GB"/>
-        </w:rPr>
-      </w:pPr>
-      <w:r>
-        <w:rPr>
-          <w:lang w:val="en-GB"/>
-        </w:rPr>
+      <w:r>
         <w:t>Relatório XPTO</w:t>
       </w:r>
     </w:p>
     <w:p>
-      <w:pPr>
-        <w:rPr>
-          <w:lang w:val="en-GB"/>
-        </w:rPr>
-      </w:pPr>
-      <w:r>
-        <w:rPr>
-          <w:lang w:val="en-GB"/>
-        </w:rPr>
+      <w:r>
         <w:br w:type="page"/>
       </w:r>
     </w:p>
     <w:p>
       <w:pPr>
-        <w:pStyle w:val="Ttulo2"/>
-        <w:rPr>
-          <w:lang w:val="en-GB"/>
-        </w:rPr>
-      </w:pPr>
-      <w:r>
-        <w:rPr>
-          <w:lang w:val="en-GB"/>
+        <w:rPr>
+          <w:rStyle w:val="Ttulo2Carter"/>
+        </w:rPr>
+      </w:pPr>
+      <w:r>
+        <w:rPr>
+          <w:rStyle w:val="Ttulo2Carter"/>
         </w:rPr>
         <w:lastRenderedPageBreak/>
-        <w:t>Vagrant Para Cima</w:t>
-      </w:r>
-    </w:p>
-    <w:p>
-      <w:pPr>
-        <w:rPr>
-          <w:lang w:val="en-GB"/>
-        </w:rPr>
-      </w:pPr>
-      <w:r>
-        <w:rPr>
-          <w:lang w:val="en-GB"/>
-        </w:rPr>
-        <w:t>Passos</w:t>
+        <w:t xml:space="preserve">Virtualização e </w:t>
+      </w:r>
+      <w:proofErr w:type="spellStart"/>
+      <w:r>
+        <w:rPr>
+          <w:rStyle w:val="Ttulo2Carter"/>
+        </w:rPr>
+        <w:t>Containerização</w:t>
+      </w:r>
+      <w:proofErr w:type="spellEnd"/>
+    </w:p>
+    <w:p>
+      <w:pPr>
+        <w:pStyle w:val="Ttulo3"/>
+        <w:rPr>
+          <w:rStyle w:val="Ttulo2Carter"/>
+          <w:rFonts w:asciiTheme="minorHAnsi" w:hAnsiTheme="minorHAnsi"/>
+          <w:sz w:val="28"/>
+          <w:szCs w:val="28"/>
+        </w:rPr>
+      </w:pPr>
+      <w:proofErr w:type="spellStart"/>
+      <w:r>
+        <w:rPr>
+          <w:rStyle w:val="Ttulo2Carter"/>
+          <w:rFonts w:asciiTheme="minorHAnsi" w:hAnsiTheme="minorHAnsi"/>
+          <w:sz w:val="28"/>
+          <w:szCs w:val="28"/>
+        </w:rPr>
+        <w:t>Vagrant</w:t>
+      </w:r>
+      <w:proofErr w:type="spellEnd"/>
+      <w:r>
+        <w:rPr>
+          <w:rStyle w:val="Ttulo2Carter"/>
+          <w:rFonts w:asciiTheme="minorHAnsi" w:hAnsiTheme="minorHAnsi"/>
+          <w:sz w:val="28"/>
+          <w:szCs w:val="28"/>
+        </w:rPr>
+        <w:t xml:space="preserve"> c/Base de dados</w:t>
       </w:r>
     </w:p>
     <w:p>
@@ -63,15 +72,17 @@
           <w:ilvl w:val="0"/>
           <w:numId w:val="1"/>
         </w:numPr>
-        <w:rPr>
-          <w:lang w:val="en-GB"/>
-        </w:rPr>
-      </w:pPr>
-      <w:r>
-        <w:rPr>
-          <w:lang w:val="en-GB"/>
-        </w:rPr>
-        <w:t>Inserir o VagrantFile dentro da pasta do nosso projeto.</w:t>
+      </w:pPr>
+      <w:r>
+        <w:t xml:space="preserve">Inserir o </w:t>
+      </w:r>
+      <w:proofErr w:type="spellStart"/>
+      <w:r>
+        <w:t>VagrantFile</w:t>
+      </w:r>
+      <w:proofErr w:type="spellEnd"/>
+      <w:r>
+        <w:t xml:space="preserve"> dentro da pasta do nosso projeto.</w:t>
       </w:r>
     </w:p>
     <w:p>
@@ -81,27 +92,29 @@
           <w:ilvl w:val="0"/>
           <w:numId w:val="1"/>
         </w:numPr>
-        <w:rPr>
-          <w:lang w:val="en-GB"/>
-        </w:rPr>
-      </w:pPr>
-      <w:r>
-        <w:rPr>
-          <w:lang w:val="en-GB"/>
-        </w:rPr>
-        <w:t>No gestor Hyper-v, configurar um switch virtual desta forma:</w:t>
-      </w:r>
-    </w:p>
-    <w:p>
-      <w:pPr>
-        <w:rPr>
-          <w:lang w:val="en-GB"/>
-        </w:rPr>
-      </w:pPr>
-      <w:r>
-        <w:rPr>
-          <w:noProof/>
-        </w:rPr>
+      </w:pPr>
+      <w:r>
+        <w:t xml:space="preserve">No gestor </w:t>
+      </w:r>
+      <w:proofErr w:type="spellStart"/>
+      <w:r>
+        <w:t>Hyper</w:t>
+      </w:r>
+      <w:proofErr w:type="spellEnd"/>
+      <w:r>
+        <w:t xml:space="preserve">-v, configurar um </w:t>
+      </w:r>
+      <w:proofErr w:type="spellStart"/>
+      <w:r>
+        <w:t>switch</w:t>
+      </w:r>
+      <w:proofErr w:type="spellEnd"/>
+      <w:r>
+        <w:t xml:space="preserve"> virtual desta forma:</w:t>
+      </w:r>
+    </w:p>
+    <w:p>
+      <w:r>
         <w:drawing>
           <wp:inline distT="0" distB="0" distL="0" distR="0" wp14:anchorId="56972C9B" wp14:editId="264B297F">
             <wp:extent cx="5400040" cy="5154295"/>
@@ -118,7 +131,7 @@
                     <pic:cNvPicPr/>
                   </pic:nvPicPr>
                   <pic:blipFill>
-                    <a:blip r:embed="rId5"/>
+                    <a:blip r:embed="rId7"/>
                     <a:stretch>
                       <a:fillRect/>
                     </a:stretch>
@@ -146,28 +159,21 @@
           <w:ilvl w:val="0"/>
           <w:numId w:val="1"/>
         </w:numPr>
-        <w:rPr>
-          <w:lang w:val="en-GB"/>
-        </w:rPr>
-      </w:pPr>
-      <w:r>
-        <w:rPr>
-          <w:lang w:val="en-GB"/>
-        </w:rPr>
-        <w:t>Inserir o seguinte conteúdo dentro do VagrantFile:</w:t>
-      </w:r>
-    </w:p>
-    <w:p>
-      <w:pPr>
-        <w:rPr>
-          <w:lang w:val="en-GB"/>
-        </w:rPr>
-      </w:pPr>
-      <w:r>
-        <w:rPr>
-          <w:noProof/>
-          <w:lang w:val="en-GB"/>
-        </w:rPr>
+      </w:pPr>
+      <w:r>
+        <w:t xml:space="preserve">Inserir o seguinte conteúdo dentro do </w:t>
+      </w:r>
+      <w:proofErr w:type="spellStart"/>
+      <w:r>
+        <w:t>VagrantFile</w:t>
+      </w:r>
+      <w:proofErr w:type="spellEnd"/>
+      <w:r>
+        <w:t>:</w:t>
+      </w:r>
+    </w:p>
+    <w:p>
+      <w:r>
         <w:lastRenderedPageBreak/>
         <mc:AlternateContent>
           <mc:Choice Requires="wps">
@@ -218,272 +224,375 @@
                           <w:p>
                             <w:pPr>
                               <w:jc w:val="both"/>
-                              <w:rPr>
-                                <w:lang w:val="en-GB"/>
-                              </w:rPr>
                             </w:pPr>
-                            <w:r>
-                              <w:rPr>
-                                <w:lang w:val="en-GB"/>
-                              </w:rPr>
-                              <w:t>Vagrant.configure("2") do |config|</w:t>
+                            <w:proofErr w:type="spellStart"/>
+                            <w:r>
+                              <w:t>Vagrant.configure</w:t>
+                            </w:r>
+                            <w:proofErr w:type="spellEnd"/>
+                            <w:r>
+                              <w:t>("2") do |</w:t>
+                            </w:r>
+                            <w:proofErr w:type="spellStart"/>
+                            <w:r>
+                              <w:t>config</w:t>
+                            </w:r>
+                            <w:proofErr w:type="spellEnd"/>
+                            <w:r>
+                              <w:t>|</w:t>
                             </w:r>
                           </w:p>
                           <w:p>
                             <w:pPr>
                               <w:jc w:val="both"/>
-                              <w:rPr>
-                                <w:lang w:val="en-GB"/>
-                              </w:rPr>
                             </w:pPr>
                             <w:r>
-                              <w:rPr>
-                                <w:lang w:val="en-GB"/>
-                              </w:rPr>
                               <w:t># Box</w:t>
                             </w:r>
                           </w:p>
                           <w:p>
                             <w:pPr>
                               <w:jc w:val="both"/>
-                              <w:rPr>
-                                <w:lang w:val="en-GB"/>
-                              </w:rPr>
                             </w:pPr>
-                            <w:r>
-                              <w:rPr>
-                                <w:lang w:val="en-GB"/>
-                              </w:rPr>
-                              <w:t>config.vm.box = "gusztavvargadr/sql-server"</w:t>
+                            <w:proofErr w:type="spellStart"/>
+                            <w:r>
+                              <w:t>config.vm.box</w:t>
+                            </w:r>
+                            <w:proofErr w:type="spellEnd"/>
+                            <w:r>
+                              <w:t xml:space="preserve"> = "</w:t>
+                            </w:r>
+                            <w:proofErr w:type="spellStart"/>
+                            <w:r>
+                              <w:t>gusztavvargadr</w:t>
+                            </w:r>
+                            <w:proofErr w:type="spellEnd"/>
+                            <w:r>
+                              <w:t>/</w:t>
+                            </w:r>
+                            <w:proofErr w:type="spellStart"/>
+                            <w:r>
+                              <w:t>sql</w:t>
+                            </w:r>
+                            <w:proofErr w:type="spellEnd"/>
+                            <w:r>
+                              <w:t>-server"</w:t>
                             </w:r>
                           </w:p>
                           <w:p>
                             <w:pPr>
                               <w:jc w:val="both"/>
-                              <w:rPr>
-                                <w:lang w:val="en-GB"/>
-                              </w:rPr>
                             </w:pPr>
                           </w:p>
                           <w:p>
                             <w:pPr>
                               <w:jc w:val="both"/>
-                              <w:rPr>
-                                <w:lang w:val="en-GB"/>
-                              </w:rPr>
                             </w:pPr>
                             <w:r>
-                              <w:rPr>
-                                <w:lang w:val="en-GB"/>
-                              </w:rPr>
-                              <w:t># Configurações do provedor Hyper-V</w:t>
+                              <w:t xml:space="preserve"># Configurações do provedor </w:t>
+                            </w:r>
+                            <w:proofErr w:type="spellStart"/>
+                            <w:r>
+                              <w:t>Hyper</w:t>
+                            </w:r>
+                            <w:proofErr w:type="spellEnd"/>
+                            <w:r>
+                              <w:t>-V</w:t>
                             </w:r>
                           </w:p>
                           <w:p>
                             <w:pPr>
                               <w:jc w:val="both"/>
-                              <w:rPr>
-                                <w:lang w:val="en-GB"/>
-                              </w:rPr>
                             </w:pPr>
-                            <w:r>
-                              <w:rPr>
-                                <w:lang w:val="en-GB"/>
-                              </w:rPr>
-                              <w:t>config.vm.provider "hyperv" do |hv|</w:t>
+                            <w:proofErr w:type="spellStart"/>
+                            <w:r>
+                              <w:t>config.vm.provider</w:t>
+                            </w:r>
+                            <w:proofErr w:type="spellEnd"/>
+                            <w:r>
+                              <w:t xml:space="preserve"> "</w:t>
+                            </w:r>
+                            <w:proofErr w:type="spellStart"/>
+                            <w:r>
+                              <w:t>hyperv</w:t>
+                            </w:r>
+                            <w:proofErr w:type="spellEnd"/>
+                            <w:r>
+                              <w:t>" do |</w:t>
+                            </w:r>
+                            <w:proofErr w:type="spellStart"/>
+                            <w:r>
+                              <w:t>hv</w:t>
+                            </w:r>
+                            <w:proofErr w:type="spellEnd"/>
+                            <w:r>
+                              <w:t>|</w:t>
                             </w:r>
                           </w:p>
                           <w:p>
                             <w:pPr>
                               <w:jc w:val="both"/>
-                              <w:rPr>
-                                <w:lang w:val="en-GB"/>
-                              </w:rPr>
                             </w:pPr>
                             <w:r>
-                              <w:rPr>
-                                <w:lang w:val="en-GB"/>
-                              </w:rPr>
                               <w:t># Configuração de memória</w:t>
                             </w:r>
                           </w:p>
                           <w:p>
                             <w:pPr>
                               <w:jc w:val="both"/>
-                              <w:rPr>
-                                <w:lang w:val="en-GB"/>
-                              </w:rPr>
                             </w:pPr>
-                            <w:r>
-                              <w:rPr>
-                                <w:lang w:val="en-GB"/>
-                              </w:rPr>
-                              <w:t>hv.memory = 2048</w:t>
+                            <w:proofErr w:type="spellStart"/>
+                            <w:r>
+                              <w:t>hv.memory</w:t>
+                            </w:r>
+                            <w:proofErr w:type="spellEnd"/>
+                            <w:r>
+                              <w:t xml:space="preserve"> = 2048</w:t>
                             </w:r>
                           </w:p>
                           <w:p>
                             <w:pPr>
                               <w:jc w:val="both"/>
-                              <w:rPr>
-                                <w:lang w:val="en-GB"/>
-                              </w:rPr>
                             </w:pPr>
                             <w:r>
-                              <w:rPr>
-                                <w:lang w:val="en-GB"/>
-                              </w:rPr>
                               <w:t># Configuração de CPU (opcional, ajuste conforme necessário)</w:t>
                             </w:r>
                           </w:p>
                           <w:p>
                             <w:pPr>
                               <w:jc w:val="both"/>
-                              <w:rPr>
-                                <w:lang w:val="en-GB"/>
-                              </w:rPr>
                             </w:pPr>
-                            <w:r>
-                              <w:rPr>
-                                <w:lang w:val="en-GB"/>
-                              </w:rPr>
-                              <w:t>hv.cpus = 2</w:t>
+                            <w:proofErr w:type="spellStart"/>
+                            <w:r>
+                              <w:t>hv.cpus</w:t>
+                            </w:r>
+                            <w:proofErr w:type="spellEnd"/>
+                            <w:r>
+                              <w:t xml:space="preserve"> = 2</w:t>
                             </w:r>
                           </w:p>
                           <w:p>
                             <w:pPr>
                               <w:jc w:val="both"/>
-                              <w:rPr>
-                                <w:lang w:val="en-GB"/>
-                              </w:rPr>
                             </w:pPr>
-                            <w:r>
-                              <w:rPr>
-                                <w:lang w:val="en-GB"/>
-                              </w:rPr>
+                            <w:proofErr w:type="spellStart"/>
+                            <w:r>
                               <w:t>end</w:t>
                             </w:r>
+                            <w:proofErr w:type="spellEnd"/>
                           </w:p>
                           <w:p>
                             <w:pPr>
                               <w:jc w:val="both"/>
-                              <w:rPr>
-                                <w:lang w:val="en-GB"/>
-                              </w:rPr>
                             </w:pPr>
                           </w:p>
                           <w:p>
                             <w:pPr>
                               <w:jc w:val="both"/>
-                              <w:rPr>
-                                <w:lang w:val="en-GB"/>
-                              </w:rPr>
                             </w:pPr>
                             <w:r>
-                              <w:rPr>
-                                <w:lang w:val="en-GB"/>
-                              </w:rPr>
-                              <w:t># Redirecionamento de portas</w:t>
+                              <w:t xml:space="preserve"># </w:t>
+                            </w:r>
+                            <w:proofErr w:type="spellStart"/>
+                            <w:r>
+                              <w:t>Redirecionamento</w:t>
+                            </w:r>
+                            <w:proofErr w:type="spellEnd"/>
+                            <w:r>
+                              <w:t xml:space="preserve"> de portas</w:t>
                             </w:r>
                           </w:p>
                           <w:p>
                             <w:pPr>
                               <w:jc w:val="both"/>
-                              <w:rPr>
-                                <w:lang w:val="en-GB"/>
-                              </w:rPr>
                             </w:pPr>
-                            <w:r>
-                              <w:rPr>
-                                <w:lang w:val="en-GB"/>
-                              </w:rPr>
-                              <w:t>config.vm.network "forwarded_port", guest: 1433, host: 1234</w:t>
+                            <w:proofErr w:type="spellStart"/>
+                            <w:r>
+                              <w:t>config.vm.network</w:t>
+                            </w:r>
+                            <w:proofErr w:type="spellEnd"/>
+                            <w:r>
+                              <w:t xml:space="preserve"> "</w:t>
+                            </w:r>
+                            <w:proofErr w:type="spellStart"/>
+                            <w:r>
+                              <w:t>forwarded_port</w:t>
+                            </w:r>
+                            <w:proofErr w:type="spellEnd"/>
+                            <w:r>
+                              <w:t xml:space="preserve">", </w:t>
+                            </w:r>
+                            <w:proofErr w:type="spellStart"/>
+                            <w:r>
+                              <w:t>guest</w:t>
+                            </w:r>
+                            <w:proofErr w:type="spellEnd"/>
+                            <w:r>
+                              <w:t xml:space="preserve">: 1433, </w:t>
+                            </w:r>
+                            <w:proofErr w:type="spellStart"/>
+                            <w:r>
+                              <w:t>host</w:t>
+                            </w:r>
+                            <w:proofErr w:type="spellEnd"/>
+                            <w:r>
+                              <w:t>: 1234</w:t>
                             </w:r>
                           </w:p>
                           <w:p>
                             <w:pPr>
                               <w:jc w:val="both"/>
-                              <w:rPr>
-                                <w:lang w:val="en-GB"/>
-                              </w:rPr>
                             </w:pPr>
                           </w:p>
                           <w:p>
                             <w:pPr>
                               <w:jc w:val="both"/>
-                              <w:rPr>
-                                <w:lang w:val="en-GB"/>
-                              </w:rPr>
                             </w:pPr>
                             <w:r>
-                              <w:rPr>
-                                <w:lang w:val="en-GB"/>
-                              </w:rPr>
-                              <w:t># Configuração de rede privada (opcional, descomente se necessário)</w:t>
+                              <w:t xml:space="preserve"># Configuração de rede privada (opcional, </w:t>
+                            </w:r>
+                            <w:proofErr w:type="spellStart"/>
+                            <w:r>
+                              <w:t>descomente</w:t>
+                            </w:r>
+                            <w:proofErr w:type="spellEnd"/>
+                            <w:r>
+                              <w:t xml:space="preserve"> se necessário)</w:t>
                             </w:r>
                           </w:p>
                           <w:p>
                             <w:pPr>
                               <w:jc w:val="both"/>
-                              <w:rPr>
-                                <w:lang w:val="en-GB"/>
-                              </w:rPr>
                             </w:pPr>
                             <w:r>
-                              <w:rPr>
-                                <w:lang w:val="en-GB"/>
-                              </w:rPr>
-                              <w:t># config.vm.network "private_network", type: "dhcp"</w:t>
+                              <w:t xml:space="preserve"># </w:t>
+                            </w:r>
+                            <w:proofErr w:type="spellStart"/>
+                            <w:r>
+                              <w:t>config.vm.network</w:t>
+                            </w:r>
+                            <w:proofErr w:type="spellEnd"/>
+                            <w:r>
+                              <w:t xml:space="preserve"> "</w:t>
+                            </w:r>
+                            <w:proofErr w:type="spellStart"/>
+                            <w:r>
+                              <w:t>private_network</w:t>
+                            </w:r>
+                            <w:proofErr w:type="spellEnd"/>
+                            <w:r>
+                              <w:t xml:space="preserve">", </w:t>
+                            </w:r>
+                            <w:proofErr w:type="spellStart"/>
+                            <w:r>
+                              <w:t>type</w:t>
+                            </w:r>
+                            <w:proofErr w:type="spellEnd"/>
+                            <w:r>
+                              <w:t>: "</w:t>
+                            </w:r>
+                            <w:proofErr w:type="spellStart"/>
+                            <w:r>
+                              <w:t>dhcp</w:t>
+                            </w:r>
+                            <w:proofErr w:type="spellEnd"/>
+                            <w:r>
+                              <w:t>"</w:t>
                             </w:r>
                           </w:p>
                           <w:p>
                             <w:pPr>
                               <w:jc w:val="both"/>
-                              <w:rPr>
-                                <w:lang w:val="en-GB"/>
-                              </w:rPr>
                             </w:pPr>
                           </w:p>
                           <w:p>
                             <w:pPr>
                               <w:jc w:val="both"/>
-                              <w:rPr>
-                                <w:lang w:val="en-GB"/>
-                              </w:rPr>
                             </w:pPr>
-                            <w:r>
-                              <w:rPr>
-                                <w:lang w:val="en-GB"/>
-                              </w:rPr>
-                              <w:t>config.vm.network "private_network", type: "dhcp", bridge: "ExternalSwitch"</w:t>
+                            <w:proofErr w:type="spellStart"/>
+                            <w:r>
+                              <w:t>config.vm.network</w:t>
+                            </w:r>
+                            <w:proofErr w:type="spellEnd"/>
+                            <w:r>
+                              <w:t xml:space="preserve"> "</w:t>
+                            </w:r>
+                            <w:proofErr w:type="spellStart"/>
+                            <w:r>
+                              <w:t>private_network</w:t>
+                            </w:r>
+                            <w:proofErr w:type="spellEnd"/>
+                            <w:r>
+                              <w:t xml:space="preserve">", </w:t>
+                            </w:r>
+                            <w:proofErr w:type="spellStart"/>
+                            <w:r>
+                              <w:t>type</w:t>
+                            </w:r>
+                            <w:proofErr w:type="spellEnd"/>
+                            <w:r>
+                              <w:t>: "</w:t>
+                            </w:r>
+                            <w:proofErr w:type="spellStart"/>
+                            <w:r>
+                              <w:t>dhcp</w:t>
+                            </w:r>
+                            <w:proofErr w:type="spellEnd"/>
+                            <w:r>
+                              <w:t>", bridge: "</w:t>
+                            </w:r>
+                            <w:proofErr w:type="spellStart"/>
+                            <w:r>
+                              <w:t>ExternalSwitch</w:t>
+                            </w:r>
+                            <w:proofErr w:type="spellEnd"/>
+                            <w:r>
+                              <w:t>"</w:t>
                             </w:r>
                           </w:p>
                           <w:p>
                             <w:pPr>
                               <w:jc w:val="both"/>
-                              <w:rPr>
-                                <w:lang w:val="en-GB"/>
-                              </w:rPr>
                             </w:pPr>
-                            <w:r>
-                              <w:rPr>
-                                <w:lang w:val="en-GB"/>
-                              </w:rPr>
-                              <w:t>config.vm.synced_folder ".", "/vagrant", disabled: true</w:t>
-                            </w:r>
+                            <w:proofErr w:type="spellStart"/>
+                            <w:r>
+                              <w:t>config.vm.synced_folder</w:t>
+                            </w:r>
+                            <w:proofErr w:type="spellEnd"/>
+                            <w:r>
+                              <w:t xml:space="preserve"> ".", "/</w:t>
+                            </w:r>
+                            <w:proofErr w:type="spellStart"/>
+                            <w:r>
+                              <w:t>vagrant</w:t>
+                            </w:r>
+                            <w:proofErr w:type="spellEnd"/>
+                            <w:r>
+                              <w:t xml:space="preserve">", </w:t>
+                            </w:r>
+                            <w:proofErr w:type="spellStart"/>
+                            <w:r>
+                              <w:t>disabled</w:t>
+                            </w:r>
+                            <w:proofErr w:type="spellEnd"/>
+                            <w:r>
+                              <w:t xml:space="preserve">: </w:t>
+                            </w:r>
+                            <w:proofErr w:type="spellStart"/>
+                            <w:r>
+                              <w:t>true</w:t>
+                            </w:r>
+                            <w:proofErr w:type="spellEnd"/>
                           </w:p>
                           <w:p>
                             <w:pPr>
                               <w:jc w:val="both"/>
-                              <w:rPr>
-                                <w:lang w:val="en-GB"/>
-                              </w:rPr>
                             </w:pPr>
-                            <w:r>
-                              <w:rPr>
-                                <w:lang w:val="en-GB"/>
-                              </w:rPr>
+                            <w:proofErr w:type="spellStart"/>
+                            <w:r>
                               <w:t>end</w:t>
                             </w:r>
+                            <w:proofErr w:type="spellEnd"/>
                           </w:p>
                           <w:p>
                             <w:pPr>
@@ -519,272 +628,375 @@
                     <w:p>
                       <w:pPr>
                         <w:jc w:val="both"/>
-                        <w:rPr>
-                          <w:lang w:val="en-GB"/>
-                        </w:rPr>
                       </w:pPr>
-                      <w:r>
-                        <w:rPr>
-                          <w:lang w:val="en-GB"/>
-                        </w:rPr>
-                        <w:t>Vagrant.configure("2") do |config|</w:t>
+                      <w:proofErr w:type="spellStart"/>
+                      <w:r>
+                        <w:t>Vagrant.configure</w:t>
+                      </w:r>
+                      <w:proofErr w:type="spellEnd"/>
+                      <w:r>
+                        <w:t>("2") do |</w:t>
+                      </w:r>
+                      <w:proofErr w:type="spellStart"/>
+                      <w:r>
+                        <w:t>config</w:t>
+                      </w:r>
+                      <w:proofErr w:type="spellEnd"/>
+                      <w:r>
+                        <w:t>|</w:t>
                       </w:r>
                     </w:p>
                     <w:p>
                       <w:pPr>
                         <w:jc w:val="both"/>
-                        <w:rPr>
-                          <w:lang w:val="en-GB"/>
-                        </w:rPr>
                       </w:pPr>
                       <w:r>
-                        <w:rPr>
-                          <w:lang w:val="en-GB"/>
-                        </w:rPr>
                         <w:t># Box</w:t>
                       </w:r>
                     </w:p>
                     <w:p>
                       <w:pPr>
                         <w:jc w:val="both"/>
-                        <w:rPr>
-                          <w:lang w:val="en-GB"/>
-                        </w:rPr>
                       </w:pPr>
-                      <w:r>
-                        <w:rPr>
-                          <w:lang w:val="en-GB"/>
-                        </w:rPr>
-                        <w:t>config.vm.box = "gusztavvargadr/sql-server"</w:t>
+                      <w:proofErr w:type="spellStart"/>
+                      <w:r>
+                        <w:t>config.vm.box</w:t>
+                      </w:r>
+                      <w:proofErr w:type="spellEnd"/>
+                      <w:r>
+                        <w:t xml:space="preserve"> = "</w:t>
+                      </w:r>
+                      <w:proofErr w:type="spellStart"/>
+                      <w:r>
+                        <w:t>gusztavvargadr</w:t>
+                      </w:r>
+                      <w:proofErr w:type="spellEnd"/>
+                      <w:r>
+                        <w:t>/</w:t>
+                      </w:r>
+                      <w:proofErr w:type="spellStart"/>
+                      <w:r>
+                        <w:t>sql</w:t>
+                      </w:r>
+                      <w:proofErr w:type="spellEnd"/>
+                      <w:r>
+                        <w:t>-server"</w:t>
                       </w:r>
                     </w:p>
                     <w:p>
                       <w:pPr>
                         <w:jc w:val="both"/>
-                        <w:rPr>
-                          <w:lang w:val="en-GB"/>
-                        </w:rPr>
                       </w:pPr>
                     </w:p>
                     <w:p>
                       <w:pPr>
                         <w:jc w:val="both"/>
-                        <w:rPr>
-                          <w:lang w:val="en-GB"/>
-                        </w:rPr>
                       </w:pPr>
                       <w:r>
-                        <w:rPr>
-                          <w:lang w:val="en-GB"/>
-                        </w:rPr>
-                        <w:t># Configurações do provedor Hyper-V</w:t>
+                        <w:t xml:space="preserve"># Configurações do provedor </w:t>
+                      </w:r>
+                      <w:proofErr w:type="spellStart"/>
+                      <w:r>
+                        <w:t>Hyper</w:t>
+                      </w:r>
+                      <w:proofErr w:type="spellEnd"/>
+                      <w:r>
+                        <w:t>-V</w:t>
                       </w:r>
                     </w:p>
                     <w:p>
                       <w:pPr>
                         <w:jc w:val="both"/>
-                        <w:rPr>
-                          <w:lang w:val="en-GB"/>
-                        </w:rPr>
                       </w:pPr>
-                      <w:r>
-                        <w:rPr>
-                          <w:lang w:val="en-GB"/>
-                        </w:rPr>
-                        <w:t>config.vm.provider "hyperv" do |hv|</w:t>
+                      <w:proofErr w:type="spellStart"/>
+                      <w:r>
+                        <w:t>config.vm.provider</w:t>
+                      </w:r>
+                      <w:proofErr w:type="spellEnd"/>
+                      <w:r>
+                        <w:t xml:space="preserve"> "</w:t>
+                      </w:r>
+                      <w:proofErr w:type="spellStart"/>
+                      <w:r>
+                        <w:t>hyperv</w:t>
+                      </w:r>
+                      <w:proofErr w:type="spellEnd"/>
+                      <w:r>
+                        <w:t>" do |</w:t>
+                      </w:r>
+                      <w:proofErr w:type="spellStart"/>
+                      <w:r>
+                        <w:t>hv</w:t>
+                      </w:r>
+                      <w:proofErr w:type="spellEnd"/>
+                      <w:r>
+                        <w:t>|</w:t>
                       </w:r>
                     </w:p>
                     <w:p>
                       <w:pPr>
                         <w:jc w:val="both"/>
-                        <w:rPr>
-                          <w:lang w:val="en-GB"/>
-                        </w:rPr>
                       </w:pPr>
                       <w:r>
-                        <w:rPr>
-                          <w:lang w:val="en-GB"/>
-                        </w:rPr>
                         <w:t># Configuração de memória</w:t>
                       </w:r>
                     </w:p>
                     <w:p>
                       <w:pPr>
                         <w:jc w:val="both"/>
-                        <w:rPr>
-                          <w:lang w:val="en-GB"/>
-                        </w:rPr>
                       </w:pPr>
-                      <w:r>
-                        <w:rPr>
-                          <w:lang w:val="en-GB"/>
-                        </w:rPr>
-                        <w:t>hv.memory = 2048</w:t>
+                      <w:proofErr w:type="spellStart"/>
+                      <w:r>
+                        <w:t>hv.memory</w:t>
+                      </w:r>
+                      <w:proofErr w:type="spellEnd"/>
+                      <w:r>
+                        <w:t xml:space="preserve"> = 2048</w:t>
                       </w:r>
                     </w:p>
                     <w:p>
                       <w:pPr>
                         <w:jc w:val="both"/>
-                        <w:rPr>
-                          <w:lang w:val="en-GB"/>
-                        </w:rPr>
                       </w:pPr>
                       <w:r>
-                        <w:rPr>
-                          <w:lang w:val="en-GB"/>
-                        </w:rPr>
                         <w:t># Configuração de CPU (opcional, ajuste conforme necessário)</w:t>
                       </w:r>
                     </w:p>
                     <w:p>
                       <w:pPr>
                         <w:jc w:val="both"/>
-                        <w:rPr>
-                          <w:lang w:val="en-GB"/>
-                        </w:rPr>
                       </w:pPr>
-                      <w:r>
-                        <w:rPr>
-                          <w:lang w:val="en-GB"/>
-                        </w:rPr>
-                        <w:t>hv.cpus = 2</w:t>
+                      <w:proofErr w:type="spellStart"/>
+                      <w:r>
+                        <w:t>hv.cpus</w:t>
+                      </w:r>
+                      <w:proofErr w:type="spellEnd"/>
+                      <w:r>
+                        <w:t xml:space="preserve"> = 2</w:t>
                       </w:r>
                     </w:p>
                     <w:p>
                       <w:pPr>
                         <w:jc w:val="both"/>
-                        <w:rPr>
-                          <w:lang w:val="en-GB"/>
-                        </w:rPr>
                       </w:pPr>
-                      <w:r>
-                        <w:rPr>
-                          <w:lang w:val="en-GB"/>
-                        </w:rPr>
+                      <w:proofErr w:type="spellStart"/>
+                      <w:r>
                         <w:t>end</w:t>
                       </w:r>
+                      <w:proofErr w:type="spellEnd"/>
                     </w:p>
                     <w:p>
                       <w:pPr>
                         <w:jc w:val="both"/>
-                        <w:rPr>
-                          <w:lang w:val="en-GB"/>
-                        </w:rPr>
                       </w:pPr>
                     </w:p>
                     <w:p>
                       <w:pPr>
                         <w:jc w:val="both"/>
-                        <w:rPr>
-                          <w:lang w:val="en-GB"/>
-                        </w:rPr>
                       </w:pPr>
                       <w:r>
-                        <w:rPr>
-                          <w:lang w:val="en-GB"/>
-                        </w:rPr>
-                        <w:t># Redirecionamento de portas</w:t>
+                        <w:t xml:space="preserve"># </w:t>
+                      </w:r>
+                      <w:proofErr w:type="spellStart"/>
+                      <w:r>
+                        <w:t>Redirecionamento</w:t>
+                      </w:r>
+                      <w:proofErr w:type="spellEnd"/>
+                      <w:r>
+                        <w:t xml:space="preserve"> de portas</w:t>
                       </w:r>
                     </w:p>
                     <w:p>
                       <w:pPr>
                         <w:jc w:val="both"/>
-                        <w:rPr>
-                          <w:lang w:val="en-GB"/>
-                        </w:rPr>
                       </w:pPr>
-                      <w:r>
-                        <w:rPr>
-                          <w:lang w:val="en-GB"/>
-                        </w:rPr>
-                        <w:t>config.vm.network "forwarded_port", guest: 1433, host: 1234</w:t>
+                      <w:proofErr w:type="spellStart"/>
+                      <w:r>
+                        <w:t>config.vm.network</w:t>
+                      </w:r>
+                      <w:proofErr w:type="spellEnd"/>
+                      <w:r>
+                        <w:t xml:space="preserve"> "</w:t>
+                      </w:r>
+                      <w:proofErr w:type="spellStart"/>
+                      <w:r>
+                        <w:t>forwarded_port</w:t>
+                      </w:r>
+                      <w:proofErr w:type="spellEnd"/>
+                      <w:r>
+                        <w:t xml:space="preserve">", </w:t>
+                      </w:r>
+                      <w:proofErr w:type="spellStart"/>
+                      <w:r>
+                        <w:t>guest</w:t>
+                      </w:r>
+                      <w:proofErr w:type="spellEnd"/>
+                      <w:r>
+                        <w:t xml:space="preserve">: 1433, </w:t>
+                      </w:r>
+                      <w:proofErr w:type="spellStart"/>
+                      <w:r>
+                        <w:t>host</w:t>
+                      </w:r>
+                      <w:proofErr w:type="spellEnd"/>
+                      <w:r>
+                        <w:t>: 1234</w:t>
                       </w:r>
                     </w:p>
                     <w:p>
                       <w:pPr>
                         <w:jc w:val="both"/>
-                        <w:rPr>
-                          <w:lang w:val="en-GB"/>
-                        </w:rPr>
                       </w:pPr>
                     </w:p>
                     <w:p>
                       <w:pPr>
                         <w:jc w:val="both"/>
-                        <w:rPr>
-                          <w:lang w:val="en-GB"/>
-                        </w:rPr>
                       </w:pPr>
                       <w:r>
-                        <w:rPr>
-                          <w:lang w:val="en-GB"/>
-                        </w:rPr>
-                        <w:t># Configuração de rede privada (opcional, descomente se necessário)</w:t>
+                        <w:t xml:space="preserve"># Configuração de rede privada (opcional, </w:t>
+                      </w:r>
+                      <w:proofErr w:type="spellStart"/>
+                      <w:r>
+                        <w:t>descomente</w:t>
+                      </w:r>
+                      <w:proofErr w:type="spellEnd"/>
+                      <w:r>
+                        <w:t xml:space="preserve"> se necessário)</w:t>
                       </w:r>
                     </w:p>
                     <w:p>
                       <w:pPr>
                         <w:jc w:val="both"/>
-                        <w:rPr>
-                          <w:lang w:val="en-GB"/>
-                        </w:rPr>
                       </w:pPr>
                       <w:r>
-                        <w:rPr>
-                          <w:lang w:val="en-GB"/>
-                        </w:rPr>
-                        <w:t># config.vm.network "private_network", type: "dhcp"</w:t>
+                        <w:t xml:space="preserve"># </w:t>
+                      </w:r>
+                      <w:proofErr w:type="spellStart"/>
+                      <w:r>
+                        <w:t>config.vm.network</w:t>
+                      </w:r>
+                      <w:proofErr w:type="spellEnd"/>
+                      <w:r>
+                        <w:t xml:space="preserve"> "</w:t>
+                      </w:r>
+                      <w:proofErr w:type="spellStart"/>
+                      <w:r>
+                        <w:t>private_network</w:t>
+                      </w:r>
+                      <w:proofErr w:type="spellEnd"/>
+                      <w:r>
+                        <w:t xml:space="preserve">", </w:t>
+                      </w:r>
+                      <w:proofErr w:type="spellStart"/>
+                      <w:r>
+                        <w:t>type</w:t>
+                      </w:r>
+                      <w:proofErr w:type="spellEnd"/>
+                      <w:r>
+                        <w:t>: "</w:t>
+                      </w:r>
+                      <w:proofErr w:type="spellStart"/>
+                      <w:r>
+                        <w:t>dhcp</w:t>
+                      </w:r>
+                      <w:proofErr w:type="spellEnd"/>
+                      <w:r>
+                        <w:t>"</w:t>
                       </w:r>
                     </w:p>
                     <w:p>
                       <w:pPr>
                         <w:jc w:val="both"/>
-                        <w:rPr>
-                          <w:lang w:val="en-GB"/>
-                        </w:rPr>
                       </w:pPr>
                     </w:p>
                     <w:p>
                       <w:pPr>
                         <w:jc w:val="both"/>
-                        <w:rPr>
-                          <w:lang w:val="en-GB"/>
-                        </w:rPr>
                       </w:pPr>
-                      <w:r>
-                        <w:rPr>
-                          <w:lang w:val="en-GB"/>
-                        </w:rPr>
-                        <w:t>config.vm.network "private_network", type: "dhcp", bridge: "ExternalSwitch"</w:t>
+                      <w:proofErr w:type="spellStart"/>
+                      <w:r>
+                        <w:t>config.vm.network</w:t>
+                      </w:r>
+                      <w:proofErr w:type="spellEnd"/>
+                      <w:r>
+                        <w:t xml:space="preserve"> "</w:t>
+                      </w:r>
+                      <w:proofErr w:type="spellStart"/>
+                      <w:r>
+                        <w:t>private_network</w:t>
+                      </w:r>
+                      <w:proofErr w:type="spellEnd"/>
+                      <w:r>
+                        <w:t xml:space="preserve">", </w:t>
+                      </w:r>
+                      <w:proofErr w:type="spellStart"/>
+                      <w:r>
+                        <w:t>type</w:t>
+                      </w:r>
+                      <w:proofErr w:type="spellEnd"/>
+                      <w:r>
+                        <w:t>: "</w:t>
+                      </w:r>
+                      <w:proofErr w:type="spellStart"/>
+                      <w:r>
+                        <w:t>dhcp</w:t>
+                      </w:r>
+                      <w:proofErr w:type="spellEnd"/>
+                      <w:r>
+                        <w:t>", bridge: "</w:t>
+                      </w:r>
+                      <w:proofErr w:type="spellStart"/>
+                      <w:r>
+                        <w:t>ExternalSwitch</w:t>
+                      </w:r>
+                      <w:proofErr w:type="spellEnd"/>
+                      <w:r>
+                        <w:t>"</w:t>
                       </w:r>
                     </w:p>
                     <w:p>
                       <w:pPr>
                         <w:jc w:val="both"/>
-                        <w:rPr>
-                          <w:lang w:val="en-GB"/>
-                        </w:rPr>
                       </w:pPr>
-                      <w:r>
-                        <w:rPr>
-                          <w:lang w:val="en-GB"/>
-                        </w:rPr>
-                        <w:t>config.vm.synced_folder ".", "/vagrant", disabled: true</w:t>
-                      </w:r>
+                      <w:proofErr w:type="spellStart"/>
+                      <w:r>
+                        <w:t>config.vm.synced_folder</w:t>
+                      </w:r>
+                      <w:proofErr w:type="spellEnd"/>
+                      <w:r>
+                        <w:t xml:space="preserve"> ".", "/</w:t>
+                      </w:r>
+                      <w:proofErr w:type="spellStart"/>
+                      <w:r>
+                        <w:t>vagrant</w:t>
+                      </w:r>
+                      <w:proofErr w:type="spellEnd"/>
+                      <w:r>
+                        <w:t xml:space="preserve">", </w:t>
+                      </w:r>
+                      <w:proofErr w:type="spellStart"/>
+                      <w:r>
+                        <w:t>disabled</w:t>
+                      </w:r>
+                      <w:proofErr w:type="spellEnd"/>
+                      <w:r>
+                        <w:t xml:space="preserve">: </w:t>
+                      </w:r>
+                      <w:proofErr w:type="spellStart"/>
+                      <w:r>
+                        <w:t>true</w:t>
+                      </w:r>
+                      <w:proofErr w:type="spellEnd"/>
                     </w:p>
                     <w:p>
                       <w:pPr>
                         <w:jc w:val="both"/>
-                        <w:rPr>
-                          <w:lang w:val="en-GB"/>
-                        </w:rPr>
                       </w:pPr>
-                      <w:r>
-                        <w:rPr>
-                          <w:lang w:val="en-GB"/>
-                        </w:rPr>
+                      <w:proofErr w:type="spellStart"/>
+                      <w:r>
                         <w:t>end</w:t>
                       </w:r>
+                      <w:proofErr w:type="spellEnd"/>
                     </w:p>
                     <w:p>
                       <w:pPr>
@@ -800,168 +1012,33 @@
         </mc:AlternateContent>
       </w:r>
     </w:p>
-    <w:p>
-      <w:pPr>
-        <w:rPr>
-          <w:lang w:val="en-GB"/>
-        </w:rPr>
-      </w:pPr>
-    </w:p>
-    <w:p>
-      <w:pPr>
-        <w:rPr>
-          <w:lang w:val="en-GB"/>
-        </w:rPr>
-      </w:pPr>
-    </w:p>
-    <w:p>
-      <w:pPr>
-        <w:rPr>
-          <w:lang w:val="en-GB"/>
-        </w:rPr>
-      </w:pPr>
-    </w:p>
-    <w:p>
-      <w:pPr>
-        <w:rPr>
-          <w:lang w:val="en-GB"/>
-        </w:rPr>
-      </w:pPr>
-    </w:p>
-    <w:p>
-      <w:pPr>
-        <w:rPr>
-          <w:lang w:val="en-GB"/>
-        </w:rPr>
-      </w:pPr>
-    </w:p>
-    <w:p>
-      <w:pPr>
-        <w:rPr>
-          <w:lang w:val="en-GB"/>
-        </w:rPr>
-      </w:pPr>
-    </w:p>
-    <w:p>
-      <w:pPr>
-        <w:rPr>
-          <w:lang w:val="en-GB"/>
-        </w:rPr>
-      </w:pPr>
-    </w:p>
-    <w:p>
-      <w:pPr>
-        <w:rPr>
-          <w:lang w:val="en-GB"/>
-        </w:rPr>
-      </w:pPr>
-    </w:p>
-    <w:p>
-      <w:pPr>
-        <w:rPr>
-          <w:lang w:val="en-GB"/>
-        </w:rPr>
-      </w:pPr>
-    </w:p>
-    <w:p>
-      <w:pPr>
-        <w:rPr>
-          <w:lang w:val="en-GB"/>
-        </w:rPr>
-      </w:pPr>
-    </w:p>
-    <w:p>
-      <w:pPr>
-        <w:rPr>
-          <w:lang w:val="en-GB"/>
-        </w:rPr>
-      </w:pPr>
-    </w:p>
-    <w:p>
-      <w:pPr>
-        <w:rPr>
-          <w:lang w:val="en-GB"/>
-        </w:rPr>
-      </w:pPr>
-    </w:p>
-    <w:p>
-      <w:pPr>
-        <w:rPr>
-          <w:lang w:val="en-GB"/>
-        </w:rPr>
-      </w:pPr>
-    </w:p>
-    <w:p>
-      <w:pPr>
-        <w:rPr>
-          <w:lang w:val="en-GB"/>
-        </w:rPr>
-      </w:pPr>
-    </w:p>
-    <w:p>
-      <w:pPr>
-        <w:rPr>
-          <w:lang w:val="en-GB"/>
-        </w:rPr>
-      </w:pPr>
-    </w:p>
-    <w:p>
-      <w:pPr>
-        <w:rPr>
-          <w:lang w:val="en-GB"/>
-        </w:rPr>
-      </w:pPr>
-    </w:p>
-    <w:p>
-      <w:pPr>
-        <w:rPr>
-          <w:lang w:val="en-GB"/>
-        </w:rPr>
-      </w:pPr>
-    </w:p>
-    <w:p>
-      <w:pPr>
-        <w:rPr>
-          <w:lang w:val="en-GB"/>
-        </w:rPr>
-      </w:pPr>
-    </w:p>
-    <w:p>
-      <w:pPr>
-        <w:rPr>
-          <w:lang w:val="en-GB"/>
-        </w:rPr>
-      </w:pPr>
-    </w:p>
-    <w:p>
-      <w:pPr>
-        <w:rPr>
-          <w:lang w:val="en-GB"/>
-        </w:rPr>
-      </w:pPr>
-    </w:p>
-    <w:p>
-      <w:pPr>
-        <w:rPr>
-          <w:lang w:val="en-GB"/>
-        </w:rPr>
-      </w:pPr>
-    </w:p>
-    <w:p>
-      <w:pPr>
-        <w:rPr>
-          <w:lang w:val="en-GB"/>
-        </w:rPr>
-      </w:pPr>
-    </w:p>
+    <w:p/>
+    <w:p/>
+    <w:p/>
+    <w:p/>
+    <w:p/>
+    <w:p/>
+    <w:p/>
+    <w:p/>
+    <w:p/>
+    <w:p/>
+    <w:p/>
+    <w:p/>
+    <w:p/>
+    <w:p/>
+    <w:p/>
+    <w:p/>
+    <w:p/>
+    <w:p/>
+    <w:p/>
+    <w:p/>
+    <w:p/>
+    <w:p/>
     <w:p>
       <w:pPr>
         <w:tabs>
           <w:tab w:val="left" w:pos="930"/>
         </w:tabs>
-        <w:rPr>
-          <w:lang w:val="en-GB"/>
-        </w:rPr>
       </w:pPr>
     </w:p>
     <w:p>
@@ -974,28 +1051,92 @@
         <w:tabs>
           <w:tab w:val="left" w:pos="930"/>
         </w:tabs>
-        <w:rPr>
-          <w:lang w:val="en-GB"/>
-        </w:rPr>
-      </w:pPr>
-      <w:r>
-        <w:rPr>
-          <w:lang w:val="en-GB"/>
-        </w:rPr>
-        <w:t>Abrir a powershell como administrador, ir até à localização do nosso ficheiro VagrantFile e após isso, executar o seguinte commando: “</w:t>
-      </w:r>
-      <w:r>
-        <w:rPr>
-          <w:b/>
-          <w:bCs/>
-          <w:lang w:val="en-GB"/>
-        </w:rPr>
-        <w:t>vagrant up --provider=hyperv</w:t>
-      </w:r>
-      <w:r>
-        <w:rPr>
-          <w:lang w:val="en-GB"/>
-        </w:rPr>
+      </w:pPr>
+      <w:r>
+        <w:t xml:space="preserve">Abrir a </w:t>
+      </w:r>
+      <w:proofErr w:type="spellStart"/>
+      <w:r>
+        <w:t>powershell</w:t>
+      </w:r>
+      <w:proofErr w:type="spellEnd"/>
+      <w:r>
+        <w:t xml:space="preserve"> como administrador, ir até à localização do nosso ficheiro </w:t>
+      </w:r>
+      <w:proofErr w:type="spellStart"/>
+      <w:r>
+        <w:t>VagrantFile</w:t>
+      </w:r>
+      <w:proofErr w:type="spellEnd"/>
+      <w:r>
+        <w:t xml:space="preserve"> e após isso, executar o seguinte </w:t>
+      </w:r>
+      <w:proofErr w:type="spellStart"/>
+      <w:r>
+        <w:t>commando</w:t>
+      </w:r>
+      <w:proofErr w:type="spellEnd"/>
+      <w:r>
+        <w:t>: “</w:t>
+      </w:r>
+      <w:proofErr w:type="spellStart"/>
+      <w:r>
+        <w:rPr>
+          <w:b/>
+          <w:bCs/>
+        </w:rPr>
+        <w:t>vagrant</w:t>
+      </w:r>
+      <w:proofErr w:type="spellEnd"/>
+      <w:r>
+        <w:rPr>
+          <w:b/>
+          <w:bCs/>
+        </w:rPr>
+        <w:t xml:space="preserve"> </w:t>
+      </w:r>
+      <w:proofErr w:type="spellStart"/>
+      <w:r>
+        <w:rPr>
+          <w:b/>
+          <w:bCs/>
+        </w:rPr>
+        <w:t>up</w:t>
+      </w:r>
+      <w:proofErr w:type="spellEnd"/>
+      <w:r>
+        <w:rPr>
+          <w:b/>
+          <w:bCs/>
+        </w:rPr>
+        <w:t xml:space="preserve"> --</w:t>
+      </w:r>
+      <w:proofErr w:type="spellStart"/>
+      <w:r>
+        <w:rPr>
+          <w:b/>
+          <w:bCs/>
+        </w:rPr>
+        <w:t>provider</w:t>
+      </w:r>
+      <w:proofErr w:type="spellEnd"/>
+      <w:r>
+        <w:rPr>
+          <w:b/>
+          <w:bCs/>
+        </w:rPr>
+        <w:t>=</w:t>
+      </w:r>
+      <w:proofErr w:type="spellStart"/>
+      <w:r>
+        <w:rPr>
+          <w:b/>
+          <w:bCs/>
+        </w:rPr>
+        <w:t>hyperv</w:t>
+      </w:r>
+      <w:proofErr w:type="spellEnd"/>
+      <w:r>
         <w:t>”. A máquina virtual será então configurada e iniciada.</w:t>
       </w:r>
     </w:p>
@@ -1009,35 +1150,156 @@
         <w:tabs>
           <w:tab w:val="left" w:pos="930"/>
         </w:tabs>
-        <w:rPr>
-          <w:lang w:val="en-GB"/>
-        </w:rPr>
-      </w:pPr>
-      <w:r>
-        <w:rPr>
-          <w:lang w:val="en-GB"/>
-        </w:rPr>
-        <w:t>Após a máquina virtual iniciar, para que as máquinas se consigam pingar, foi necessário abrir a powershell como administrador e executar o seguinte commando para alterar a configuração da firewall: “</w:t>
-      </w:r>
-      <w:r>
-        <w:rPr>
-          <w:b/>
-          <w:bCs/>
-          <w:lang w:val="en-GB"/>
-        </w:rPr>
-        <w:t>New-NetFirewallRule -DisplayName "Allow ICMPv4-In" -Protocol ICMPv4 -Direction Inbound -Action Allow</w:t>
-      </w:r>
-      <w:r>
-        <w:rPr>
-          <w:lang w:val="en-GB"/>
-        </w:rPr>
-        <w:t>”</w:t>
-      </w:r>
-      <w:r>
-        <w:rPr>
-          <w:lang w:val="en-GB"/>
-        </w:rPr>
-        <w:t>.</w:t>
+      </w:pPr>
+      <w:r>
+        <w:t xml:space="preserve">Após a máquina virtual iniciar, para que as máquinas se consigam pingar, foi necessário abrir a </w:t>
+      </w:r>
+      <w:proofErr w:type="spellStart"/>
+      <w:r>
+        <w:t>powershell</w:t>
+      </w:r>
+      <w:proofErr w:type="spellEnd"/>
+      <w:r>
+        <w:t xml:space="preserve"> como administrador e executar o seguinte </w:t>
+      </w:r>
+      <w:proofErr w:type="spellStart"/>
+      <w:r>
+        <w:t>commando</w:t>
+      </w:r>
+      <w:proofErr w:type="spellEnd"/>
+      <w:r>
+        <w:t xml:space="preserve"> para alterar a configuração da firewall: “</w:t>
+      </w:r>
+      <w:r>
+        <w:rPr>
+          <w:b/>
+          <w:bCs/>
+        </w:rPr>
+        <w:t>New-</w:t>
+      </w:r>
+      <w:proofErr w:type="spellStart"/>
+      <w:r>
+        <w:rPr>
+          <w:b/>
+          <w:bCs/>
+        </w:rPr>
+        <w:t>NetFirewallRule</w:t>
+      </w:r>
+      <w:proofErr w:type="spellEnd"/>
+      <w:r>
+        <w:rPr>
+          <w:b/>
+          <w:bCs/>
+        </w:rPr>
+        <w:t xml:space="preserve"> -</w:t>
+      </w:r>
+      <w:proofErr w:type="spellStart"/>
+      <w:r>
+        <w:rPr>
+          <w:b/>
+          <w:bCs/>
+        </w:rPr>
+        <w:t>DisplayName</w:t>
+      </w:r>
+      <w:proofErr w:type="spellEnd"/>
+      <w:r>
+        <w:rPr>
+          <w:b/>
+          <w:bCs/>
+        </w:rPr>
+        <w:t xml:space="preserve"> "</w:t>
+      </w:r>
+      <w:proofErr w:type="spellStart"/>
+      <w:r>
+        <w:rPr>
+          <w:b/>
+          <w:bCs/>
+        </w:rPr>
+        <w:t>Allow</w:t>
+      </w:r>
+      <w:proofErr w:type="spellEnd"/>
+      <w:r>
+        <w:rPr>
+          <w:b/>
+          <w:bCs/>
+        </w:rPr>
+        <w:t xml:space="preserve"> ICMPv4-In" -</w:t>
+      </w:r>
+      <w:proofErr w:type="spellStart"/>
+      <w:r>
+        <w:rPr>
+          <w:b/>
+          <w:bCs/>
+        </w:rPr>
+        <w:t>Protocol</w:t>
+      </w:r>
+      <w:proofErr w:type="spellEnd"/>
+      <w:r>
+        <w:rPr>
+          <w:b/>
+          <w:bCs/>
+        </w:rPr>
+        <w:t xml:space="preserve"> ICMPv4 -</w:t>
+      </w:r>
+      <w:proofErr w:type="spellStart"/>
+      <w:r>
+        <w:rPr>
+          <w:b/>
+          <w:bCs/>
+        </w:rPr>
+        <w:t>Direction</w:t>
+      </w:r>
+      <w:proofErr w:type="spellEnd"/>
+      <w:r>
+        <w:rPr>
+          <w:b/>
+          <w:bCs/>
+        </w:rPr>
+        <w:t xml:space="preserve"> </w:t>
+      </w:r>
+      <w:proofErr w:type="spellStart"/>
+      <w:r>
+        <w:rPr>
+          <w:b/>
+          <w:bCs/>
+        </w:rPr>
+        <w:t>Inbound</w:t>
+      </w:r>
+      <w:proofErr w:type="spellEnd"/>
+      <w:r>
+        <w:rPr>
+          <w:b/>
+          <w:bCs/>
+        </w:rPr>
+        <w:t xml:space="preserve"> -</w:t>
+      </w:r>
+      <w:proofErr w:type="spellStart"/>
+      <w:r>
+        <w:rPr>
+          <w:b/>
+          <w:bCs/>
+        </w:rPr>
+        <w:t>Action</w:t>
+      </w:r>
+      <w:proofErr w:type="spellEnd"/>
+      <w:r>
+        <w:rPr>
+          <w:b/>
+          <w:bCs/>
+        </w:rPr>
+        <w:t xml:space="preserve"> </w:t>
+      </w:r>
+      <w:proofErr w:type="spellStart"/>
+      <w:r>
+        <w:rPr>
+          <w:b/>
+          <w:bCs/>
+        </w:rPr>
+        <w:t>Allow</w:t>
+      </w:r>
+      <w:proofErr w:type="spellEnd"/>
+      <w:r>
+        <w:t>”.</w:t>
       </w:r>
     </w:p>
     <w:p>
@@ -1050,28 +1312,48 @@
         <w:tabs>
           <w:tab w:val="left" w:pos="930"/>
         </w:tabs>
-        <w:rPr>
-          <w:lang w:val="en-GB"/>
-        </w:rPr>
-      </w:pPr>
-      <w:r>
-        <w:rPr>
-          <w:lang w:val="en-GB"/>
-        </w:rPr>
-        <w:t xml:space="preserve">Abrir o Microsoft SQL Management Studio e efetuar login com Windows Authentication. Após isso, iremos alterar a password do utilizador SA de forma a conseguirmos usar o mesmo na conexão do nosso projeto. Para isso seguimos o </w:t>
-      </w:r>
-      <w:r>
-        <w:rPr>
-          <w:lang w:val="en-GB"/>
-        </w:rPr>
+      </w:pPr>
+      <w:r>
+        <w:t xml:space="preserve">Abrir o Microsoft SQL Management </w:t>
+      </w:r>
+      <w:proofErr w:type="spellStart"/>
+      <w:r>
+        <w:t>Studio</w:t>
+      </w:r>
+      <w:proofErr w:type="spellEnd"/>
+      <w:r>
+        <w:t xml:space="preserve"> e efetuar login com Windows </w:t>
+      </w:r>
+      <w:proofErr w:type="spellStart"/>
+      <w:r>
+        <w:t>Authentication</w:t>
+      </w:r>
+      <w:proofErr w:type="spellEnd"/>
+      <w:r>
+        <w:t xml:space="preserve">. Após isso, iremos alterar a password do utilizador SA de forma a conseguirmos usar o mesmo na conexão do nosso projeto. Para isso seguimos o </w:t>
+      </w:r>
+      <w:r>
         <w:lastRenderedPageBreak/>
         <w:t>caminho</w:t>
       </w:r>
       <w:r>
-        <w:rPr>
-          <w:lang w:val="en-GB"/>
-        </w:rPr>
-        <w:t xml:space="preserve"> Security &gt; Login &gt; SA (Clicar com o botão direito) &gt; Properties. Alterar a password para “Teste123!”. Clicar no botão “OK” para aplicar a mudança.</w:t>
+        <w:t xml:space="preserve"> </w:t>
+      </w:r>
+      <w:proofErr w:type="spellStart"/>
+      <w:r>
+        <w:t>Security</w:t>
+      </w:r>
+      <w:proofErr w:type="spellEnd"/>
+      <w:r>
+        <w:t xml:space="preserve"> &gt; Login &gt; SA (Clicar com o botão direito) &gt; </w:t>
+      </w:r>
+      <w:proofErr w:type="spellStart"/>
+      <w:r>
+        <w:t>Properties</w:t>
+      </w:r>
+      <w:proofErr w:type="spellEnd"/>
+      <w:r>
+        <w:t>. Alterar a password para “Teste123!”. Clicar no botão “OK” para aplicar a mudança.</w:t>
       </w:r>
     </w:p>
     <w:p>
@@ -1084,14 +1366,8 @@
         <w:tabs>
           <w:tab w:val="left" w:pos="930"/>
         </w:tabs>
-        <w:rPr>
-          <w:lang w:val="en-GB"/>
-        </w:rPr>
-      </w:pPr>
-      <w:r>
-        <w:rPr>
-          <w:lang w:val="en-GB"/>
-        </w:rPr>
+      </w:pPr>
+      <w:r>
         <w:t>No nosso projeto efetuamos a instalação das seguintes bibliotecas:</w:t>
       </w:r>
     </w:p>
@@ -1105,20 +1381,13 @@
         <w:tabs>
           <w:tab w:val="left" w:pos="930"/>
         </w:tabs>
-        <w:rPr>
-          <w:lang w:val="en-GB"/>
-        </w:rPr>
-      </w:pPr>
-      <w:r>
-        <w:rPr>
-          <w:lang w:val="en-GB"/>
-        </w:rPr>
+      </w:pPr>
+      <w:proofErr w:type="spellStart"/>
+      <w:r>
         <w:t>Microsoft.EntityFrameworkCore.SqlServer</w:t>
       </w:r>
-      <w:r>
-        <w:rPr>
-          <w:lang w:val="en-GB"/>
-        </w:rPr>
+      <w:proofErr w:type="spellEnd"/>
+      <w:r>
         <w:t>;</w:t>
       </w:r>
     </w:p>
@@ -1132,20 +1401,13 @@
         <w:tabs>
           <w:tab w:val="left" w:pos="930"/>
         </w:tabs>
-        <w:rPr>
-          <w:lang w:val="en-GB"/>
-        </w:rPr>
-      </w:pPr>
-      <w:r>
-        <w:rPr>
-          <w:lang w:val="en-GB"/>
-        </w:rPr>
+      </w:pPr>
+      <w:proofErr w:type="spellStart"/>
+      <w:r>
         <w:t>Microsoft.EntityFrameworkCore.Tools</w:t>
       </w:r>
-      <w:r>
-        <w:rPr>
-          <w:lang w:val="en-GB"/>
-        </w:rPr>
+      <w:proofErr w:type="spellEnd"/>
+      <w:r>
         <w:t>;</w:t>
       </w:r>
     </w:p>
@@ -1159,20 +1421,13 @@
         <w:tabs>
           <w:tab w:val="left" w:pos="930"/>
         </w:tabs>
-        <w:rPr>
-          <w:lang w:val="en-GB"/>
-        </w:rPr>
-      </w:pPr>
-      <w:r>
-        <w:rPr>
-          <w:lang w:val="en-GB"/>
-        </w:rPr>
+      </w:pPr>
+      <w:proofErr w:type="spellStart"/>
+      <w:r>
         <w:t>Microsoft.EntityFrameworkCore.Design</w:t>
       </w:r>
-      <w:r>
-        <w:rPr>
-          <w:lang w:val="en-GB"/>
-        </w:rPr>
+      <w:proofErr w:type="spellEnd"/>
+      <w:r>
         <w:t>;</w:t>
       </w:r>
     </w:p>
@@ -1186,15 +1441,17 @@
         <w:tabs>
           <w:tab w:val="left" w:pos="930"/>
         </w:tabs>
-        <w:rPr>
-          <w:lang w:val="en-GB"/>
-        </w:rPr>
-      </w:pPr>
-      <w:r>
-        <w:rPr>
-          <w:lang w:val="en-GB"/>
-        </w:rPr>
-        <w:t>Configuramos o ficheiro appsettings.json com a ligação à base de dados da nossa máquina virtual;</w:t>
+      </w:pPr>
+      <w:r>
+        <w:t xml:space="preserve">Configuramos o ficheiro </w:t>
+      </w:r>
+      <w:proofErr w:type="spellStart"/>
+      <w:r>
+        <w:t>appsettings.json</w:t>
+      </w:r>
+      <w:proofErr w:type="spellEnd"/>
+      <w:r>
+        <w:t xml:space="preserve"> com a ligação à base de dados da nossa máquina virtual;</w:t>
       </w:r>
     </w:p>
     <w:p>
@@ -1207,15 +1464,8 @@
         <w:tabs>
           <w:tab w:val="left" w:pos="930"/>
         </w:tabs>
-        <w:rPr>
-          <w:lang w:val="en-GB"/>
-        </w:rPr>
-      </w:pPr>
-      <w:r>
-        <w:rPr>
-          <w:noProof/>
-          <w:lang w:val="en-GB"/>
-        </w:rPr>
+      </w:pPr>
+      <w:r>
         <mc:AlternateContent>
           <mc:Choice Requires="wps">
             <w:drawing>
@@ -1269,22 +1519,70 @@
                           </w:p>
                           <w:p>
                             <w:r>
-                              <w:t xml:space="preserve">  "Logging": {</w:t>
-                            </w:r>
-                          </w:p>
-                          <w:p>
-                            <w:r>
-                              <w:t xml:space="preserve">    "LogLevel": {</w:t>
-                            </w:r>
-                          </w:p>
-                          <w:p>
-                            <w:r>
-                              <w:t xml:space="preserve">      "Default": "Information",</w:t>
-                            </w:r>
-                          </w:p>
-                          <w:p>
-                            <w:r>
-                              <w:t xml:space="preserve">      "Microsoft.AspNetCore": "Warning"</w:t>
+                              <w:t xml:space="preserve">  "</w:t>
+                            </w:r>
+                            <w:proofErr w:type="spellStart"/>
+                            <w:r>
+                              <w:t>Logging</w:t>
+                            </w:r>
+                            <w:proofErr w:type="spellEnd"/>
+                            <w:r>
+                              <w:t>": {</w:t>
+                            </w:r>
+                          </w:p>
+                          <w:p>
+                            <w:r>
+                              <w:t xml:space="preserve">    "</w:t>
+                            </w:r>
+                            <w:proofErr w:type="spellStart"/>
+                            <w:r>
+                              <w:t>LogLevel</w:t>
+                            </w:r>
+                            <w:proofErr w:type="spellEnd"/>
+                            <w:r>
+                              <w:t>": {</w:t>
+                            </w:r>
+                          </w:p>
+                          <w:p>
+                            <w:r>
+                              <w:t xml:space="preserve">      "</w:t>
+                            </w:r>
+                            <w:proofErr w:type="spellStart"/>
+                            <w:r>
+                              <w:t>Default</w:t>
+                            </w:r>
+                            <w:proofErr w:type="spellEnd"/>
+                            <w:r>
+                              <w:t>": "</w:t>
+                            </w:r>
+                            <w:proofErr w:type="spellStart"/>
+                            <w:r>
+                              <w:t>Information</w:t>
+                            </w:r>
+                            <w:proofErr w:type="spellEnd"/>
+                            <w:r>
+                              <w:t>",</w:t>
+                            </w:r>
+                          </w:p>
+                          <w:p>
+                            <w:r>
+                              <w:t xml:space="preserve">      "</w:t>
+                            </w:r>
+                            <w:proofErr w:type="spellStart"/>
+                            <w:r>
+                              <w:t>Microsoft.AspNetCore</w:t>
+                            </w:r>
+                            <w:proofErr w:type="spellEnd"/>
+                            <w:r>
+                              <w:t>": "</w:t>
+                            </w:r>
+                            <w:proofErr w:type="spellStart"/>
+                            <w:r>
+                              <w:t>Warning</w:t>
+                            </w:r>
+                            <w:proofErr w:type="spellEnd"/>
+                            <w:r>
+                              <w:t>"</w:t>
                             </w:r>
                           </w:p>
                           <w:p>
@@ -1299,17 +1597,65 @@
                           </w:p>
                           <w:p>
                             <w:r>
-                              <w:t xml:space="preserve">  "AllowedHosts": "*",</w:t>
-                            </w:r>
-                          </w:p>
-                          <w:p>
-                            <w:r>
-                              <w:t xml:space="preserve">  "ConnectionStrings": {</w:t>
-                            </w:r>
-                          </w:p>
-                          <w:p>
-                            <w:r>
-                              <w:t xml:space="preserve">    "DefaultConnection": "Server=192.168.1.164,1433;Database=Reservations;User Id=sa;Password=Teste123!;"</w:t>
+                              <w:t xml:space="preserve">  "</w:t>
+                            </w:r>
+                            <w:proofErr w:type="spellStart"/>
+                            <w:r>
+                              <w:t>AllowedHosts</w:t>
+                            </w:r>
+                            <w:proofErr w:type="spellEnd"/>
+                            <w:r>
+                              <w:t>": "*",</w:t>
+                            </w:r>
+                          </w:p>
+                          <w:p>
+                            <w:r>
+                              <w:t xml:space="preserve">  "</w:t>
+                            </w:r>
+                            <w:proofErr w:type="spellStart"/>
+                            <w:r>
+                              <w:t>ConnectionStrings</w:t>
+                            </w:r>
+                            <w:proofErr w:type="spellEnd"/>
+                            <w:r>
+                              <w:t>": {</w:t>
+                            </w:r>
+                          </w:p>
+                          <w:p>
+                            <w:r>
+                              <w:t xml:space="preserve">    "</w:t>
+                            </w:r>
+                            <w:proofErr w:type="spellStart"/>
+                            <w:r>
+                              <w:t>DefaultConnection</w:t>
+                            </w:r>
+                            <w:proofErr w:type="spellEnd"/>
+                            <w:r>
+                              <w:t>": "Server=192.168.1.164,1433;Database=</w:t>
+                            </w:r>
+                            <w:proofErr w:type="spellStart"/>
+                            <w:r>
+                              <w:t>Reservations;User</w:t>
+                            </w:r>
+                            <w:proofErr w:type="spellEnd"/>
+                            <w:r>
+                              <w:t xml:space="preserve"> Id=</w:t>
+                            </w:r>
+                            <w:proofErr w:type="spellStart"/>
+                            <w:r>
+                              <w:t>sa;Password</w:t>
+                            </w:r>
+                            <w:proofErr w:type="spellEnd"/>
+                            <w:r>
+                              <w:t>=Teste</w:t>
+                            </w:r>
+                            <w:proofErr w:type="gramStart"/>
+                            <w:r>
+                              <w:t>123!;</w:t>
+                            </w:r>
+                            <w:proofErr w:type="gramEnd"/>
+                            <w:r>
+                              <w:t>"</w:t>
                             </w:r>
                           </w:p>
                           <w:p>
@@ -1351,22 +1697,70 @@
                     </w:p>
                     <w:p>
                       <w:r>
-                        <w:t xml:space="preserve">  "Logging": {</w:t>
-                      </w:r>
-                    </w:p>
-                    <w:p>
-                      <w:r>
-                        <w:t xml:space="preserve">    "LogLevel": {</w:t>
-                      </w:r>
-                    </w:p>
-                    <w:p>
-                      <w:r>
-                        <w:t xml:space="preserve">      "Default": "Information",</w:t>
-                      </w:r>
-                    </w:p>
-                    <w:p>
-                      <w:r>
-                        <w:t xml:space="preserve">      "Microsoft.AspNetCore": "Warning"</w:t>
+                        <w:t xml:space="preserve">  "</w:t>
+                      </w:r>
+                      <w:proofErr w:type="spellStart"/>
+                      <w:r>
+                        <w:t>Logging</w:t>
+                      </w:r>
+                      <w:proofErr w:type="spellEnd"/>
+                      <w:r>
+                        <w:t>": {</w:t>
+                      </w:r>
+                    </w:p>
+                    <w:p>
+                      <w:r>
+                        <w:t xml:space="preserve">    "</w:t>
+                      </w:r>
+                      <w:proofErr w:type="spellStart"/>
+                      <w:r>
+                        <w:t>LogLevel</w:t>
+                      </w:r>
+                      <w:proofErr w:type="spellEnd"/>
+                      <w:r>
+                        <w:t>": {</w:t>
+                      </w:r>
+                    </w:p>
+                    <w:p>
+                      <w:r>
+                        <w:t xml:space="preserve">      "</w:t>
+                      </w:r>
+                      <w:proofErr w:type="spellStart"/>
+                      <w:r>
+                        <w:t>Default</w:t>
+                      </w:r>
+                      <w:proofErr w:type="spellEnd"/>
+                      <w:r>
+                        <w:t>": "</w:t>
+                      </w:r>
+                      <w:proofErr w:type="spellStart"/>
+                      <w:r>
+                        <w:t>Information</w:t>
+                      </w:r>
+                      <w:proofErr w:type="spellEnd"/>
+                      <w:r>
+                        <w:t>",</w:t>
+                      </w:r>
+                    </w:p>
+                    <w:p>
+                      <w:r>
+                        <w:t xml:space="preserve">      "</w:t>
+                      </w:r>
+                      <w:proofErr w:type="spellStart"/>
+                      <w:r>
+                        <w:t>Microsoft.AspNetCore</w:t>
+                      </w:r>
+                      <w:proofErr w:type="spellEnd"/>
+                      <w:r>
+                        <w:t>": "</w:t>
+                      </w:r>
+                      <w:proofErr w:type="spellStart"/>
+                      <w:r>
+                        <w:t>Warning</w:t>
+                      </w:r>
+                      <w:proofErr w:type="spellEnd"/>
+                      <w:r>
+                        <w:t>"</w:t>
                       </w:r>
                     </w:p>
                     <w:p>
@@ -1381,17 +1775,65 @@
                     </w:p>
                     <w:p>
                       <w:r>
-                        <w:t xml:space="preserve">  "AllowedHosts": "*",</w:t>
-                      </w:r>
-                    </w:p>
-                    <w:p>
-                      <w:r>
-                        <w:t xml:space="preserve">  "ConnectionStrings": {</w:t>
-                      </w:r>
-                    </w:p>
-                    <w:p>
-                      <w:r>
-                        <w:t xml:space="preserve">    "DefaultConnection": "Server=192.168.1.164,1433;Database=Reservations;User Id=sa;Password=Teste123!;"</w:t>
+                        <w:t xml:space="preserve">  "</w:t>
+                      </w:r>
+                      <w:proofErr w:type="spellStart"/>
+                      <w:r>
+                        <w:t>AllowedHosts</w:t>
+                      </w:r>
+                      <w:proofErr w:type="spellEnd"/>
+                      <w:r>
+                        <w:t>": "*",</w:t>
+                      </w:r>
+                    </w:p>
+                    <w:p>
+                      <w:r>
+                        <w:t xml:space="preserve">  "</w:t>
+                      </w:r>
+                      <w:proofErr w:type="spellStart"/>
+                      <w:r>
+                        <w:t>ConnectionStrings</w:t>
+                      </w:r>
+                      <w:proofErr w:type="spellEnd"/>
+                      <w:r>
+                        <w:t>": {</w:t>
+                      </w:r>
+                    </w:p>
+                    <w:p>
+                      <w:r>
+                        <w:t xml:space="preserve">    "</w:t>
+                      </w:r>
+                      <w:proofErr w:type="spellStart"/>
+                      <w:r>
+                        <w:t>DefaultConnection</w:t>
+                      </w:r>
+                      <w:proofErr w:type="spellEnd"/>
+                      <w:r>
+                        <w:t>": "Server=192.168.1.164,1433;Database=</w:t>
+                      </w:r>
+                      <w:proofErr w:type="spellStart"/>
+                      <w:r>
+                        <w:t>Reservations;User</w:t>
+                      </w:r>
+                      <w:proofErr w:type="spellEnd"/>
+                      <w:r>
+                        <w:t xml:space="preserve"> Id=</w:t>
+                      </w:r>
+                      <w:proofErr w:type="spellStart"/>
+                      <w:r>
+                        <w:t>sa;Password</w:t>
+                      </w:r>
+                      <w:proofErr w:type="spellEnd"/>
+                      <w:r>
+                        <w:t>=Teste</w:t>
+                      </w:r>
+                      <w:proofErr w:type="gramStart"/>
+                      <w:r>
+                        <w:t>123!;</w:t>
+                      </w:r>
+                      <w:proofErr w:type="gramEnd"/>
+                      <w:r>
+                        <w:t>"</w:t>
                       </w:r>
                     </w:p>
                     <w:p>
@@ -1420,9 +1862,6 @@
           <w:tab w:val="left" w:pos="930"/>
         </w:tabs>
         <w:ind w:left="765"/>
-        <w:rPr>
-          <w:lang w:val="en-GB"/>
-        </w:rPr>
       </w:pPr>
     </w:p>
     <w:p>
@@ -1435,15 +1874,17 @@
         <w:tabs>
           <w:tab w:val="left" w:pos="930"/>
         </w:tabs>
-        <w:rPr>
-          <w:lang w:val="en-GB"/>
-        </w:rPr>
-      </w:pPr>
-      <w:r>
-        <w:rPr>
-          <w:lang w:val="en-GB"/>
-        </w:rPr>
-        <w:t>De seguida executamos os seguintes commandos dentro da pasta do nosso projeto:</w:t>
+      </w:pPr>
+      <w:r>
+        <w:t xml:space="preserve">De seguida executamos os seguintes </w:t>
+      </w:r>
+      <w:proofErr w:type="spellStart"/>
+      <w:r>
+        <w:t>commandos</w:t>
+      </w:r>
+      <w:proofErr w:type="spellEnd"/>
+      <w:r>
+        <w:t xml:space="preserve"> dentro da pasta do nosso projeto:</w:t>
       </w:r>
     </w:p>
     <w:p>
@@ -1456,16 +1897,36 @@
         <w:tabs>
           <w:tab w:val="left" w:pos="930"/>
         </w:tabs>
-        <w:rPr>
-          <w:lang w:val="en-GB"/>
-        </w:rPr>
-      </w:pPr>
-      <w:r>
-        <w:rPr>
-          <w:lang w:val="en-GB"/>
-        </w:rPr>
-        <w:t>dotnet tool update --global dotnet-ef</w:t>
-      </w:r>
+      </w:pPr>
+      <w:proofErr w:type="spellStart"/>
+      <w:r>
+        <w:t>dotnet</w:t>
+      </w:r>
+      <w:proofErr w:type="spellEnd"/>
+      <w:r>
+        <w:t xml:space="preserve"> </w:t>
+      </w:r>
+      <w:proofErr w:type="spellStart"/>
+      <w:r>
+        <w:t>tool</w:t>
+      </w:r>
+      <w:proofErr w:type="spellEnd"/>
+      <w:r>
+        <w:t xml:space="preserve"> </w:t>
+      </w:r>
+      <w:proofErr w:type="spellStart"/>
+      <w:r>
+        <w:t>update</w:t>
+      </w:r>
+      <w:proofErr w:type="spellEnd"/>
+      <w:r>
+        <w:t xml:space="preserve"> --global </w:t>
+      </w:r>
+      <w:proofErr w:type="spellStart"/>
+      <w:r>
+        <w:t>dotnet-ef</w:t>
+      </w:r>
+      <w:proofErr w:type="spellEnd"/>
     </w:p>
     <w:p>
       <w:pPr>
@@ -1477,16 +1938,44 @@
         <w:tabs>
           <w:tab w:val="left" w:pos="930"/>
         </w:tabs>
-        <w:rPr>
-          <w:lang w:val="en-GB"/>
-        </w:rPr>
-      </w:pPr>
-      <w:r>
-        <w:rPr>
-          <w:lang w:val="en-GB"/>
-        </w:rPr>
-        <w:t>dotnet ef migrations add InitialCreate</w:t>
-      </w:r>
+      </w:pPr>
+      <w:proofErr w:type="spellStart"/>
+      <w:r>
+        <w:t>dotnet</w:t>
+      </w:r>
+      <w:proofErr w:type="spellEnd"/>
+      <w:r>
+        <w:t xml:space="preserve"> </w:t>
+      </w:r>
+      <w:proofErr w:type="spellStart"/>
+      <w:r>
+        <w:t>ef</w:t>
+      </w:r>
+      <w:proofErr w:type="spellEnd"/>
+      <w:r>
+        <w:t xml:space="preserve"> </w:t>
+      </w:r>
+      <w:proofErr w:type="spellStart"/>
+      <w:r>
+        <w:t>migrations</w:t>
+      </w:r>
+      <w:proofErr w:type="spellEnd"/>
+      <w:r>
+        <w:t xml:space="preserve"> </w:t>
+      </w:r>
+      <w:proofErr w:type="spellStart"/>
+      <w:r>
+        <w:t>add</w:t>
+      </w:r>
+      <w:proofErr w:type="spellEnd"/>
+      <w:r>
+        <w:t xml:space="preserve"> </w:t>
+      </w:r>
+      <w:proofErr w:type="spellStart"/>
+      <w:r>
+        <w:t>InitialCreate</w:t>
+      </w:r>
+      <w:proofErr w:type="spellEnd"/>
     </w:p>
     <w:p>
       <w:pPr>
@@ -1498,15 +1987,25 @@
         <w:tabs>
           <w:tab w:val="left" w:pos="930"/>
         </w:tabs>
-        <w:rPr>
-          <w:lang w:val="en-GB"/>
-        </w:rPr>
-      </w:pPr>
-      <w:r>
-        <w:rPr>
-          <w:lang w:val="en-GB"/>
-        </w:rPr>
-        <w:t>Após isso, tivemos que ativar o protocolo TCP/IP no SQL Server Configuration Manager e reiniciar o serviço de base de dados para permitir que a máquina onde o nosso projeto consiga comunicar com a base de dados.</w:t>
+      </w:pPr>
+      <w:r>
+        <w:t xml:space="preserve">Após isso, tivemos </w:t>
+      </w:r>
+      <w:proofErr w:type="gramStart"/>
+      <w:r>
+        <w:t>que</w:t>
+      </w:r>
+      <w:proofErr w:type="gramEnd"/>
+      <w:r>
+        <w:t xml:space="preserve"> ativar o protocolo TCP/IP no SQL Server </w:t>
+      </w:r>
+      <w:proofErr w:type="spellStart"/>
+      <w:r>
+        <w:t>Configuration</w:t>
+      </w:r>
+      <w:proofErr w:type="spellEnd"/>
+      <w:r>
+        <w:t xml:space="preserve"> Manager e reiniciar o serviço de base de dados para permitir que a máquina onde o nosso projeto consiga comunicar com a base de dados.</w:t>
       </w:r>
     </w:p>
     <w:p>
@@ -1519,28 +2018,76 @@
         <w:tabs>
           <w:tab w:val="left" w:pos="930"/>
         </w:tabs>
-        <w:rPr>
-          <w:lang w:val="en-GB"/>
-        </w:rPr>
-      </w:pPr>
-      <w:r>
-        <w:rPr>
-          <w:lang w:val="en-GB"/>
-        </w:rPr>
-        <w:t>De seguida executamos este commando “</w:t>
-      </w:r>
-      <w:r>
-        <w:rPr>
-          <w:b/>
-          <w:bCs/>
-          <w:lang w:val="en-GB"/>
-        </w:rPr>
-        <w:t>dotnet ef database update</w:t>
-      </w:r>
-      <w:r>
-        <w:rPr>
-          <w:lang w:val="en-GB"/>
-        </w:rPr>
+      </w:pPr>
+      <w:r>
+        <w:t xml:space="preserve">De seguida executamos este </w:t>
+      </w:r>
+      <w:proofErr w:type="spellStart"/>
+      <w:r>
+        <w:t>commando</w:t>
+      </w:r>
+      <w:proofErr w:type="spellEnd"/>
+      <w:r>
+        <w:t xml:space="preserve"> “</w:t>
+      </w:r>
+      <w:proofErr w:type="spellStart"/>
+      <w:r>
+        <w:rPr>
+          <w:b/>
+          <w:bCs/>
+        </w:rPr>
+        <w:t>dotnet</w:t>
+      </w:r>
+      <w:proofErr w:type="spellEnd"/>
+      <w:r>
+        <w:rPr>
+          <w:b/>
+          <w:bCs/>
+        </w:rPr>
+        <w:t xml:space="preserve"> </w:t>
+      </w:r>
+      <w:proofErr w:type="spellStart"/>
+      <w:r>
+        <w:rPr>
+          <w:b/>
+          <w:bCs/>
+        </w:rPr>
+        <w:t>ef</w:t>
+      </w:r>
+      <w:proofErr w:type="spellEnd"/>
+      <w:r>
+        <w:rPr>
+          <w:b/>
+          <w:bCs/>
+        </w:rPr>
+        <w:t xml:space="preserve"> </w:t>
+      </w:r>
+      <w:proofErr w:type="spellStart"/>
+      <w:r>
+        <w:rPr>
+          <w:b/>
+          <w:bCs/>
+        </w:rPr>
+        <w:t>database</w:t>
+      </w:r>
+      <w:proofErr w:type="spellEnd"/>
+      <w:r>
+        <w:rPr>
+          <w:b/>
+          <w:bCs/>
+        </w:rPr>
+        <w:t xml:space="preserve"> </w:t>
+      </w:r>
+      <w:proofErr w:type="spellStart"/>
+      <w:r>
+        <w:rPr>
+          <w:b/>
+          <w:bCs/>
+        </w:rPr>
+        <w:t>update</w:t>
+      </w:r>
+      <w:proofErr w:type="spellEnd"/>
+      <w:r>
         <w:t>”.</w:t>
       </w:r>
     </w:p>
@@ -1554,36 +2101,63 @@
         <w:tabs>
           <w:tab w:val="left" w:pos="930"/>
         </w:tabs>
-        <w:rPr>
-          <w:lang w:val="en-GB"/>
-        </w:rPr>
-      </w:pPr>
-      <w:r>
-        <w:rPr>
-          <w:lang w:val="en-GB"/>
-        </w:rPr>
-        <w:t>Após este commando, executamos se as chamadas que efetuamos pela API são refletidas na base de dados e sim, estão a ser refletidas.</w:t>
-      </w:r>
+      </w:pPr>
+      <w:r>
+        <w:t xml:space="preserve">Após este </w:t>
+      </w:r>
+      <w:proofErr w:type="spellStart"/>
+      <w:r>
+        <w:t>commando</w:t>
+      </w:r>
+      <w:proofErr w:type="spellEnd"/>
+      <w:r>
+        <w:t>, executamos se as chamadas que efetuamos pela API são refletidas na base de dados e sim, estão a ser refletidas.</w:t>
+      </w:r>
+    </w:p>
+    <w:p>
+      <w:pPr>
+        <w:tabs>
+          <w:tab w:val="left" w:pos="930"/>
+        </w:tabs>
+      </w:pPr>
+    </w:p>
+    <w:p>
+      <w:pPr>
+        <w:pStyle w:val="Ttulo2"/>
+      </w:pPr>
+      <w:r>
+        <w:t>Docker</w:t>
+      </w:r>
+      <w:r>
+        <w:t xml:space="preserve"> para a </w:t>
+      </w:r>
+      <w:proofErr w:type="spellStart"/>
+      <w:r>
+        <w:t>Containerização</w:t>
+      </w:r>
+      <w:proofErr w:type="spellEnd"/>
     </w:p>
     <w:p>
       <w:pPr>
         <w:pStyle w:val="PargrafodaLista"/>
         <w:numPr>
           <w:ilvl w:val="0"/>
-          <w:numId w:val="1"/>
+          <w:numId w:val="2"/>
         </w:numPr>
         <w:tabs>
           <w:tab w:val="left" w:pos="930"/>
         </w:tabs>
-        <w:rPr>
-          <w:lang w:val="en-GB"/>
-        </w:rPr>
-      </w:pPr>
-      <w:r>
-        <w:rPr>
-          <w:lang w:val="en-GB"/>
-        </w:rPr>
-        <w:t>De seguida criamos um docker file assim configurado:</w:t>
+      </w:pPr>
+      <w:r>
+        <w:t xml:space="preserve">De seguida criamos um </w:t>
+      </w:r>
+      <w:proofErr w:type="spellStart"/>
+      <w:r>
+        <w:t>docker</w:t>
+      </w:r>
+      <w:proofErr w:type="spellEnd"/>
+      <w:r>
+        <w:t xml:space="preserve"> file assim configurado:</w:t>
       </w:r>
     </w:p>
     <w:p>
@@ -1591,15 +2165,8 @@
         <w:tabs>
           <w:tab w:val="left" w:pos="930"/>
         </w:tabs>
-        <w:rPr>
-          <w:lang w:val="en-GB"/>
-        </w:rPr>
-      </w:pPr>
-      <w:r>
-        <w:rPr>
-          <w:noProof/>
-          <w:lang w:val="en-GB"/>
-        </w:rPr>
+      </w:pPr>
+      <w:r>
         <w:lastRenderedPageBreak/>
         <mc:AlternateContent>
           <mc:Choice Requires="wps">
@@ -1649,8 +2216,21 @@
                         <w:txbxContent>
                           <w:p>
                             <w:r>
-                              <w:t>FROM mcr.microsoft.com/dotnet/sdk:8.0 AS build</w:t>
-                            </w:r>
+                              <w:t>FROM mcr.microsoft.com/</w:t>
+                            </w:r>
+                            <w:proofErr w:type="spellStart"/>
+                            <w:r>
+                              <w:t>dotnet</w:t>
+                            </w:r>
+                            <w:proofErr w:type="spellEnd"/>
+                            <w:r>
+                              <w:t xml:space="preserve">/sdk:8.0 AS </w:t>
+                            </w:r>
+                            <w:proofErr w:type="spellStart"/>
+                            <w:r>
+                              <w:t>build</w:t>
+                            </w:r>
+                            <w:proofErr w:type="spellEnd"/>
                           </w:p>
                           <w:p>
                             <w:r>
@@ -1664,19 +2244,69 @@
                           </w:p>
                           <w:p>
                             <w:r>
-                              <w:t>RUN dotnet restore</w:t>
-                            </w:r>
-                          </w:p>
-                          <w:p>
-                            <w:r>
-                              <w:t>RUN dotnet publish -c Release -o out</w:t>
+                              <w:t xml:space="preserve">RUN </w:t>
+                            </w:r>
+                            <w:proofErr w:type="spellStart"/>
+                            <w:r>
+                              <w:t>dotnet</w:t>
+                            </w:r>
+                            <w:proofErr w:type="spellEnd"/>
+                            <w:r>
+                              <w:t xml:space="preserve"> </w:t>
+                            </w:r>
+                            <w:proofErr w:type="spellStart"/>
+                            <w:r>
+                              <w:t>restore</w:t>
+                            </w:r>
+                            <w:proofErr w:type="spellEnd"/>
+                          </w:p>
+                          <w:p>
+                            <w:r>
+                              <w:t xml:space="preserve">RUN </w:t>
+                            </w:r>
+                            <w:proofErr w:type="spellStart"/>
+                            <w:r>
+                              <w:t>dotnet</w:t>
+                            </w:r>
+                            <w:proofErr w:type="spellEnd"/>
+                            <w:r>
+                              <w:t xml:space="preserve"> </w:t>
+                            </w:r>
+                            <w:proofErr w:type="spellStart"/>
+                            <w:r>
+                              <w:t>publish</w:t>
+                            </w:r>
+                            <w:proofErr w:type="spellEnd"/>
+                            <w:r>
+                              <w:t xml:space="preserve"> -c </w:t>
+                            </w:r>
+                            <w:proofErr w:type="spellStart"/>
+                            <w:r>
+                              <w:t>Release</w:t>
+                            </w:r>
+                            <w:proofErr w:type="spellEnd"/>
+                            <w:r>
+                              <w:t xml:space="preserve"> -o out</w:t>
                             </w:r>
                           </w:p>
                           <w:p/>
                           <w:p>
                             <w:r>
-                              <w:t>FROM mcr.microsoft.com/dotnet/aspnet:8.0 AS runtime</w:t>
-                            </w:r>
+                              <w:t>FROM mcr.microsoft.com/</w:t>
+                            </w:r>
+                            <w:proofErr w:type="spellStart"/>
+                            <w:r>
+                              <w:t>dotnet</w:t>
+                            </w:r>
+                            <w:proofErr w:type="spellEnd"/>
+                            <w:r>
+                              <w:t xml:space="preserve">/aspnet:8.0 AS </w:t>
+                            </w:r>
+                            <w:proofErr w:type="spellStart"/>
+                            <w:r>
+                              <w:t>runtime</w:t>
+                            </w:r>
+                            <w:proofErr w:type="spellEnd"/>
                           </w:p>
                           <w:p>
                             <w:r>
@@ -1685,7 +2315,23 @@
                           </w:p>
                           <w:p>
                             <w:r>
-                              <w:t>COPY --from=build /app/out .</w:t>
+                              <w:t>COPY --</w:t>
+                            </w:r>
+                            <w:proofErr w:type="spellStart"/>
+                            <w:r>
+                              <w:t>from</w:t>
+                            </w:r>
+                            <w:proofErr w:type="spellEnd"/>
+                            <w:r>
+                              <w:t>=</w:t>
+                            </w:r>
+                            <w:proofErr w:type="spellStart"/>
+                            <w:r>
+                              <w:t>build</w:t>
+                            </w:r>
+                            <w:proofErr w:type="spellEnd"/>
+                            <w:r>
+                              <w:t xml:space="preserve"> /app/out .</w:t>
                             </w:r>
                           </w:p>
                           <w:p>
@@ -1695,7 +2341,15 @@
                           </w:p>
                           <w:p>
                             <w:r>
-                              <w:t>CMD ["dotnet", "RestauranteFinal.dll"]</w:t>
+                              <w:t>CMD ["</w:t>
+                            </w:r>
+                            <w:proofErr w:type="spellStart"/>
+                            <w:r>
+                              <w:t>dotnet</w:t>
+                            </w:r>
+                            <w:proofErr w:type="spellEnd"/>
+                            <w:r>
+                              <w:t>", "RestauranteFinal.dll"]</w:t>
                             </w:r>
                           </w:p>
                         </w:txbxContent>
@@ -1722,8 +2376,21 @@
                   <w:txbxContent>
                     <w:p>
                       <w:r>
-                        <w:t>FROM mcr.microsoft.com/dotnet/sdk:8.0 AS build</w:t>
-                      </w:r>
+                        <w:t>FROM mcr.microsoft.com/</w:t>
+                      </w:r>
+                      <w:proofErr w:type="spellStart"/>
+                      <w:r>
+                        <w:t>dotnet</w:t>
+                      </w:r>
+                      <w:proofErr w:type="spellEnd"/>
+                      <w:r>
+                        <w:t xml:space="preserve">/sdk:8.0 AS </w:t>
+                      </w:r>
+                      <w:proofErr w:type="spellStart"/>
+                      <w:r>
+                        <w:t>build</w:t>
+                      </w:r>
+                      <w:proofErr w:type="spellEnd"/>
                     </w:p>
                     <w:p>
                       <w:r>
@@ -1737,19 +2404,69 @@
                     </w:p>
                     <w:p>
                       <w:r>
-                        <w:t>RUN dotnet restore</w:t>
-                      </w:r>
-                    </w:p>
-                    <w:p>
-                      <w:r>
-                        <w:t>RUN dotnet publish -c Release -o out</w:t>
+                        <w:t xml:space="preserve">RUN </w:t>
+                      </w:r>
+                      <w:proofErr w:type="spellStart"/>
+                      <w:r>
+                        <w:t>dotnet</w:t>
+                      </w:r>
+                      <w:proofErr w:type="spellEnd"/>
+                      <w:r>
+                        <w:t xml:space="preserve"> </w:t>
+                      </w:r>
+                      <w:proofErr w:type="spellStart"/>
+                      <w:r>
+                        <w:t>restore</w:t>
+                      </w:r>
+                      <w:proofErr w:type="spellEnd"/>
+                    </w:p>
+                    <w:p>
+                      <w:r>
+                        <w:t xml:space="preserve">RUN </w:t>
+                      </w:r>
+                      <w:proofErr w:type="spellStart"/>
+                      <w:r>
+                        <w:t>dotnet</w:t>
+                      </w:r>
+                      <w:proofErr w:type="spellEnd"/>
+                      <w:r>
+                        <w:t xml:space="preserve"> </w:t>
+                      </w:r>
+                      <w:proofErr w:type="spellStart"/>
+                      <w:r>
+                        <w:t>publish</w:t>
+                      </w:r>
+                      <w:proofErr w:type="spellEnd"/>
+                      <w:r>
+                        <w:t xml:space="preserve"> -c </w:t>
+                      </w:r>
+                      <w:proofErr w:type="spellStart"/>
+                      <w:r>
+                        <w:t>Release</w:t>
+                      </w:r>
+                      <w:proofErr w:type="spellEnd"/>
+                      <w:r>
+                        <w:t xml:space="preserve"> -o out</w:t>
                       </w:r>
                     </w:p>
                     <w:p/>
                     <w:p>
                       <w:r>
-                        <w:t>FROM mcr.microsoft.com/dotnet/aspnet:8.0 AS runtime</w:t>
-                      </w:r>
+                        <w:t>FROM mcr.microsoft.com/</w:t>
+                      </w:r>
+                      <w:proofErr w:type="spellStart"/>
+                      <w:r>
+                        <w:t>dotnet</w:t>
+                      </w:r>
+                      <w:proofErr w:type="spellEnd"/>
+                      <w:r>
+                        <w:t xml:space="preserve">/aspnet:8.0 AS </w:t>
+                      </w:r>
+                      <w:proofErr w:type="spellStart"/>
+                      <w:r>
+                        <w:t>runtime</w:t>
+                      </w:r>
+                      <w:proofErr w:type="spellEnd"/>
                     </w:p>
                     <w:p>
                       <w:r>
@@ -1758,7 +2475,23 @@
                     </w:p>
                     <w:p>
                       <w:r>
-                        <w:t>COPY --from=build /app/out .</w:t>
+                        <w:t>COPY --</w:t>
+                      </w:r>
+                      <w:proofErr w:type="spellStart"/>
+                      <w:r>
+                        <w:t>from</w:t>
+                      </w:r>
+                      <w:proofErr w:type="spellEnd"/>
+                      <w:r>
+                        <w:t>=</w:t>
+                      </w:r>
+                      <w:proofErr w:type="spellStart"/>
+                      <w:r>
+                        <w:t>build</w:t>
+                      </w:r>
+                      <w:proofErr w:type="spellEnd"/>
+                      <w:r>
+                        <w:t xml:space="preserve"> /app/out .</w:t>
                       </w:r>
                     </w:p>
                     <w:p>
@@ -1768,7 +2501,15 @@
                     </w:p>
                     <w:p>
                       <w:r>
-                        <w:t>CMD ["dotnet", "RestauranteFinal.dll"]</w:t>
+                        <w:t>CMD ["</w:t>
+                      </w:r>
+                      <w:proofErr w:type="spellStart"/>
+                      <w:r>
+                        <w:t>dotnet</w:t>
+                      </w:r>
+                      <w:proofErr w:type="spellEnd"/>
+                      <w:r>
+                        <w:t>", "RestauranteFinal.dll"]</w:t>
                       </w:r>
                     </w:p>
                   </w:txbxContent>
@@ -1780,106 +2521,27 @@
         </mc:AlternateContent>
       </w:r>
     </w:p>
-    <w:p>
-      <w:pPr>
-        <w:rPr>
-          <w:lang w:val="en-GB"/>
-        </w:rPr>
-      </w:pPr>
-    </w:p>
-    <w:p>
-      <w:pPr>
-        <w:rPr>
-          <w:lang w:val="en-GB"/>
-        </w:rPr>
-      </w:pPr>
-    </w:p>
-    <w:p>
-      <w:pPr>
-        <w:rPr>
-          <w:lang w:val="en-GB"/>
-        </w:rPr>
-      </w:pPr>
-    </w:p>
-    <w:p>
-      <w:pPr>
-        <w:rPr>
-          <w:lang w:val="en-GB"/>
-        </w:rPr>
-      </w:pPr>
-    </w:p>
-    <w:p>
-      <w:pPr>
-        <w:rPr>
-          <w:lang w:val="en-GB"/>
-        </w:rPr>
-      </w:pPr>
-    </w:p>
-    <w:p>
-      <w:pPr>
-        <w:rPr>
-          <w:lang w:val="en-GB"/>
-        </w:rPr>
-      </w:pPr>
-    </w:p>
-    <w:p>
-      <w:pPr>
-        <w:rPr>
-          <w:lang w:val="en-GB"/>
-        </w:rPr>
-      </w:pPr>
-    </w:p>
-    <w:p>
-      <w:pPr>
-        <w:rPr>
-          <w:lang w:val="en-GB"/>
-        </w:rPr>
-      </w:pPr>
-    </w:p>
-    <w:p>
-      <w:pPr>
-        <w:rPr>
-          <w:lang w:val="en-GB"/>
-        </w:rPr>
-      </w:pPr>
-    </w:p>
-    <w:p>
-      <w:pPr>
-        <w:rPr>
-          <w:lang w:val="en-GB"/>
-        </w:rPr>
-      </w:pPr>
-    </w:p>
-    <w:p>
-      <w:pPr>
-        <w:rPr>
-          <w:lang w:val="en-GB"/>
-        </w:rPr>
-      </w:pPr>
-    </w:p>
-    <w:p>
-      <w:pPr>
-        <w:rPr>
-          <w:lang w:val="en-GB"/>
-        </w:rPr>
-      </w:pPr>
-    </w:p>
+    <w:p/>
+    <w:p/>
+    <w:p/>
+    <w:p/>
+    <w:p/>
+    <w:p/>
+    <w:p/>
+    <w:p/>
+    <w:p/>
+    <w:p/>
+    <w:p/>
+    <w:p/>
     <w:p>
       <w:pPr>
         <w:pStyle w:val="PargrafodaLista"/>
         <w:numPr>
           <w:ilvl w:val="0"/>
-          <w:numId w:val="1"/>
+          <w:numId w:val="2"/>
         </w:numPr>
-        <w:rPr>
-          <w:lang w:val="en-GB"/>
-        </w:rPr>
-      </w:pPr>
-      <w:r>
-        <w:rPr>
-          <w:noProof/>
-          <w:lang w:val="en-GB"/>
-        </w:rPr>
+      </w:pPr>
+      <w:r>
         <mc:AlternateContent>
           <mc:Choice Requires="wps">
             <w:drawing>
@@ -1928,37 +2590,81 @@
                         <w:txbxContent>
                           <w:p>
                             <w:r>
-                              <w:t>.vagrant/</w:t>
-                            </w:r>
-                          </w:p>
-                          <w:p>
-                            <w:r>
-                              <w:t>.git/</w:t>
-                            </w:r>
-                          </w:p>
-                          <w:p>
-                            <w:r>
-                              <w:t>.github/</w:t>
-                            </w:r>
-                          </w:p>
-                          <w:p>
-                            <w:r>
-                              <w:t>*.md</w:t>
-                            </w:r>
-                          </w:p>
-                          <w:p>
+                              <w:t>.</w:t>
+                            </w:r>
+                            <w:proofErr w:type="spellStart"/>
+                            <w:r>
+                              <w:t>vagrant</w:t>
+                            </w:r>
+                            <w:proofErr w:type="spellEnd"/>
+                            <w:r>
+                              <w:t>/</w:t>
+                            </w:r>
+                          </w:p>
+                          <w:p>
+                            <w:r>
+                              <w:t>.</w:t>
+                            </w:r>
+                            <w:proofErr w:type="spellStart"/>
+                            <w:r>
+                              <w:t>git</w:t>
+                            </w:r>
+                            <w:proofErr w:type="spellEnd"/>
+                            <w:r>
+                              <w:t>/</w:t>
+                            </w:r>
+                          </w:p>
+                          <w:p>
+                            <w:r>
+                              <w:t>.</w:t>
+                            </w:r>
+                            <w:proofErr w:type="spellStart"/>
+                            <w:r>
+                              <w:t>github</w:t>
+                            </w:r>
+                            <w:proofErr w:type="spellEnd"/>
+                            <w:r>
+                              <w:t>/</w:t>
+                            </w:r>
+                          </w:p>
+                          <w:p>
+                            <w:r>
+                              <w:t>*.</w:t>
+                            </w:r>
+                            <w:proofErr w:type="spellStart"/>
+                            <w:r>
+                              <w:t>md</w:t>
+                            </w:r>
+                            <w:proofErr w:type="spellEnd"/>
+                          </w:p>
+                          <w:p>
+                            <w:proofErr w:type="spellStart"/>
                             <w:r>
                               <w:t>Dockerfile</w:t>
                             </w:r>
-                          </w:p>
-                          <w:p>
-                            <w:r>
-                              <w:t>.vs/</w:t>
-                            </w:r>
-                          </w:p>
-                          <w:p>
-                            <w:r>
-                              <w:t>obj/</w:t>
+                            <w:proofErr w:type="spellEnd"/>
+                          </w:p>
+                          <w:p>
+                            <w:r>
+                              <w:t>.</w:t>
+                            </w:r>
+                            <w:proofErr w:type="spellStart"/>
+                            <w:r>
+                              <w:t>vs</w:t>
+                            </w:r>
+                            <w:proofErr w:type="spellEnd"/>
+                            <w:r>
+                              <w:t>/</w:t>
+                            </w:r>
+                          </w:p>
+                          <w:p>
+                            <w:proofErr w:type="spellStart"/>
+                            <w:r>
+                              <w:t>obj</w:t>
+                            </w:r>
+                            <w:proofErr w:type="spellEnd"/>
+                            <w:r>
+                              <w:t>/</w:t>
                             </w:r>
                           </w:p>
                           <w:p>
@@ -1990,37 +2696,81 @@
                   <w:txbxContent>
                     <w:p>
                       <w:r>
-                        <w:t>.vagrant/</w:t>
-                      </w:r>
-                    </w:p>
-                    <w:p>
-                      <w:r>
-                        <w:t>.git/</w:t>
-                      </w:r>
-                    </w:p>
-                    <w:p>
-                      <w:r>
-                        <w:t>.github/</w:t>
-                      </w:r>
-                    </w:p>
-                    <w:p>
-                      <w:r>
-                        <w:t>*.md</w:t>
-                      </w:r>
-                    </w:p>
-                    <w:p>
+                        <w:t>.</w:t>
+                      </w:r>
+                      <w:proofErr w:type="spellStart"/>
+                      <w:r>
+                        <w:t>vagrant</w:t>
+                      </w:r>
+                      <w:proofErr w:type="spellEnd"/>
+                      <w:r>
+                        <w:t>/</w:t>
+                      </w:r>
+                    </w:p>
+                    <w:p>
+                      <w:r>
+                        <w:t>.</w:t>
+                      </w:r>
+                      <w:proofErr w:type="spellStart"/>
+                      <w:r>
+                        <w:t>git</w:t>
+                      </w:r>
+                      <w:proofErr w:type="spellEnd"/>
+                      <w:r>
+                        <w:t>/</w:t>
+                      </w:r>
+                    </w:p>
+                    <w:p>
+                      <w:r>
+                        <w:t>.</w:t>
+                      </w:r>
+                      <w:proofErr w:type="spellStart"/>
+                      <w:r>
+                        <w:t>github</w:t>
+                      </w:r>
+                      <w:proofErr w:type="spellEnd"/>
+                      <w:r>
+                        <w:t>/</w:t>
+                      </w:r>
+                    </w:p>
+                    <w:p>
+                      <w:r>
+                        <w:t>*.</w:t>
+                      </w:r>
+                      <w:proofErr w:type="spellStart"/>
+                      <w:r>
+                        <w:t>md</w:t>
+                      </w:r>
+                      <w:proofErr w:type="spellEnd"/>
+                    </w:p>
+                    <w:p>
+                      <w:proofErr w:type="spellStart"/>
                       <w:r>
                         <w:t>Dockerfile</w:t>
                       </w:r>
-                    </w:p>
-                    <w:p>
-                      <w:r>
-                        <w:t>.vs/</w:t>
-                      </w:r>
-                    </w:p>
-                    <w:p>
-                      <w:r>
-                        <w:t>obj/</w:t>
+                      <w:proofErr w:type="spellEnd"/>
+                    </w:p>
+                    <w:p>
+                      <w:r>
+                        <w:t>.</w:t>
+                      </w:r>
+                      <w:proofErr w:type="spellStart"/>
+                      <w:r>
+                        <w:t>vs</w:t>
+                      </w:r>
+                      <w:proofErr w:type="spellEnd"/>
+                      <w:r>
+                        <w:t>/</w:t>
+                      </w:r>
+                    </w:p>
+                    <w:p>
+                      <w:proofErr w:type="spellStart"/>
+                      <w:r>
+                        <w:t>obj</w:t>
+                      </w:r>
+                      <w:proofErr w:type="spellEnd"/>
+                      <w:r>
+                        <w:t>/</w:t>
                       </w:r>
                     </w:p>
                     <w:p>
@@ -2037,85 +2787,54 @@
         </mc:AlternateContent>
       </w:r>
       <w:r>
-        <w:rPr>
-          <w:lang w:val="en-GB"/>
-        </w:rPr>
-        <w:t>Criamos um ficheiro .dockerignore com o seguinte conteúdo:</w:t>
-      </w:r>
-    </w:p>
-    <w:p>
-      <w:pPr>
-        <w:rPr>
-          <w:lang w:val="en-GB"/>
-        </w:rPr>
-      </w:pPr>
-    </w:p>
-    <w:p>
-      <w:pPr>
-        <w:rPr>
-          <w:lang w:val="en-GB"/>
-        </w:rPr>
-      </w:pPr>
-    </w:p>
-    <w:p>
-      <w:pPr>
-        <w:rPr>
-          <w:lang w:val="en-GB"/>
-        </w:rPr>
-      </w:pPr>
-    </w:p>
+        <w:t>Criamos um ficheiro .</w:t>
+      </w:r>
+      <w:proofErr w:type="spellStart"/>
+      <w:r>
+        <w:t>dockerignore</w:t>
+      </w:r>
+      <w:proofErr w:type="spellEnd"/>
+      <w:r>
+        <w:t xml:space="preserve"> com o seguinte conteúdo:</w:t>
+      </w:r>
+    </w:p>
+    <w:p/>
+    <w:p/>
+    <w:p/>
     <w:p>
       <w:pPr>
         <w:pStyle w:val="PargrafodaLista"/>
         <w:ind w:left="765"/>
-        <w:rPr>
-          <w:lang w:val="en-GB"/>
-        </w:rPr>
       </w:pPr>
     </w:p>
     <w:p>
       <w:pPr>
         <w:pStyle w:val="PargrafodaLista"/>
         <w:ind w:left="765"/>
-        <w:rPr>
-          <w:lang w:val="en-GB"/>
-        </w:rPr>
       </w:pPr>
     </w:p>
     <w:p>
       <w:pPr>
         <w:pStyle w:val="PargrafodaLista"/>
         <w:ind w:left="765"/>
-        <w:rPr>
-          <w:lang w:val="en-GB"/>
-        </w:rPr>
       </w:pPr>
     </w:p>
     <w:p>
       <w:pPr>
         <w:pStyle w:val="PargrafodaLista"/>
         <w:ind w:left="765"/>
-        <w:rPr>
-          <w:lang w:val="en-GB"/>
-        </w:rPr>
       </w:pPr>
     </w:p>
     <w:p>
       <w:pPr>
         <w:pStyle w:val="PargrafodaLista"/>
         <w:ind w:left="765"/>
-        <w:rPr>
-          <w:lang w:val="en-GB"/>
-        </w:rPr>
       </w:pPr>
     </w:p>
     <w:p>
       <w:pPr>
         <w:pStyle w:val="PargrafodaLista"/>
         <w:ind w:left="765"/>
-        <w:rPr>
-          <w:lang w:val="en-GB"/>
-        </w:rPr>
       </w:pPr>
     </w:p>
     <w:p>
@@ -2123,48 +2842,80 @@
         <w:pStyle w:val="PargrafodaLista"/>
         <w:numPr>
           <w:ilvl w:val="0"/>
-          <w:numId w:val="1"/>
+          <w:numId w:val="2"/>
         </w:numPr>
-        <w:rPr>
-          <w:lang w:val="en-GB"/>
-        </w:rPr>
-      </w:pPr>
-      <w:r>
-        <w:rPr>
-          <w:lang w:val="en-GB"/>
-        </w:rPr>
+      </w:pPr>
+      <w:r>
         <w:lastRenderedPageBreak/>
-        <w:t xml:space="preserve">Instalamos e iniciamos o software Docker Desktop, e de seguida, na consola, na pasta do nosso projeto corremos o seguinte commando </w:t>
-      </w:r>
-      <w:r>
-        <w:rPr>
-          <w:b/>
-          <w:bCs/>
-          <w:lang w:val="en-GB"/>
+        <w:t xml:space="preserve">Instalamos e iniciamos o software Docker Desktop, e de seguida, na consola, na pasta do nosso projeto corremos o seguinte </w:t>
+      </w:r>
+      <w:proofErr w:type="spellStart"/>
+      <w:r>
+        <w:t>commando</w:t>
+      </w:r>
+      <w:proofErr w:type="spellEnd"/>
+      <w:r>
+        <w:t xml:space="preserve"> </w:t>
+      </w:r>
+      <w:r>
+        <w:rPr>
+          <w:b/>
+          <w:bCs/>
         </w:rPr>
         <w:t>“</w:t>
       </w:r>
-      <w:r>
-        <w:rPr>
-          <w:b/>
-          <w:bCs/>
-          <w:lang w:val="en-GB"/>
-        </w:rPr>
-        <w:t>docker build -t restaurante-api .</w:t>
-      </w:r>
-      <w:r>
-        <w:rPr>
-          <w:b/>
-          <w:bCs/>
-          <w:lang w:val="en-GB"/>
-        </w:rPr>
-        <w:t>”</w:t>
-      </w:r>
-      <w:r>
-        <w:rPr>
-          <w:b/>
-          <w:bCs/>
-          <w:lang w:val="en-GB"/>
+      <w:proofErr w:type="spellStart"/>
+      <w:r>
+        <w:rPr>
+          <w:b/>
+          <w:bCs/>
+        </w:rPr>
+        <w:t>docker</w:t>
+      </w:r>
+      <w:proofErr w:type="spellEnd"/>
+      <w:r>
+        <w:rPr>
+          <w:b/>
+          <w:bCs/>
+        </w:rPr>
+        <w:t xml:space="preserve"> </w:t>
+      </w:r>
+      <w:proofErr w:type="spellStart"/>
+      <w:r>
+        <w:rPr>
+          <w:b/>
+          <w:bCs/>
+        </w:rPr>
+        <w:t>build</w:t>
+      </w:r>
+      <w:proofErr w:type="spellEnd"/>
+      <w:r>
+        <w:rPr>
+          <w:b/>
+          <w:bCs/>
+        </w:rPr>
+        <w:t xml:space="preserve"> -t restaurante-</w:t>
+      </w:r>
+      <w:proofErr w:type="spellStart"/>
+      <w:r>
+        <w:rPr>
+          <w:b/>
+          <w:bCs/>
+        </w:rPr>
+        <w:t>api</w:t>
+      </w:r>
+      <w:proofErr w:type="spellEnd"/>
+      <w:r>
+        <w:rPr>
+          <w:b/>
+          <w:bCs/>
+        </w:rPr>
+        <w:t xml:space="preserve"> .”</w:t>
+      </w:r>
+      <w:r>
+        <w:rPr>
+          <w:b/>
+          <w:bCs/>
         </w:rPr>
         <w:t>.</w:t>
       </w:r>
@@ -2174,54 +2925,335 @@
         <w:pStyle w:val="PargrafodaLista"/>
         <w:numPr>
           <w:ilvl w:val="0"/>
-          <w:numId w:val="1"/>
+          <w:numId w:val="2"/>
         </w:numPr>
+      </w:pPr>
+      <w:r>
+        <w:t xml:space="preserve">De seguida executamos o seguinte </w:t>
+      </w:r>
+      <w:proofErr w:type="spellStart"/>
+      <w:r>
+        <w:t>commando</w:t>
+      </w:r>
+      <w:proofErr w:type="spellEnd"/>
+      <w:r>
+        <w:rPr>
+          <w:b/>
+          <w:bCs/>
+        </w:rPr>
+        <w:t xml:space="preserve"> “</w:t>
+      </w:r>
+      <w:proofErr w:type="spellStart"/>
+      <w:r>
+        <w:rPr>
+          <w:b/>
+          <w:bCs/>
+        </w:rPr>
+        <w:t>docker</w:t>
+      </w:r>
+      <w:proofErr w:type="spellEnd"/>
+      <w:r>
+        <w:rPr>
+          <w:b/>
+          <w:bCs/>
+        </w:rPr>
+        <w:t xml:space="preserve"> </w:t>
+      </w:r>
+      <w:proofErr w:type="spellStart"/>
+      <w:r>
+        <w:rPr>
+          <w:b/>
+          <w:bCs/>
+        </w:rPr>
+        <w:t>run</w:t>
+      </w:r>
+      <w:proofErr w:type="spellEnd"/>
+      <w:r>
+        <w:rPr>
+          <w:b/>
+          <w:bCs/>
+        </w:rPr>
+        <w:t xml:space="preserve"> -d -p 8080:8080 --</w:t>
+      </w:r>
+      <w:proofErr w:type="spellStart"/>
+      <w:r>
+        <w:rPr>
+          <w:b/>
+          <w:bCs/>
+        </w:rPr>
+        <w:t>name</w:t>
+      </w:r>
+      <w:proofErr w:type="spellEnd"/>
+      <w:r>
+        <w:rPr>
+          <w:b/>
+          <w:bCs/>
+        </w:rPr>
+        <w:t xml:space="preserve"> restaurante-container restaurante-</w:t>
+      </w:r>
+      <w:proofErr w:type="spellStart"/>
+      <w:r>
+        <w:rPr>
+          <w:b/>
+          <w:bCs/>
+        </w:rPr>
+        <w:t>api</w:t>
+      </w:r>
+      <w:proofErr w:type="spellEnd"/>
+      <w:r>
+        <w:rPr>
+          <w:b/>
+          <w:bCs/>
+        </w:rPr>
+        <w:t>”</w:t>
+      </w:r>
+      <w:r>
+        <w:t xml:space="preserve">. “Para criar um container com </w:t>
+      </w:r>
+      <w:r>
+        <w:t>o nosso projeto</w:t>
+      </w:r>
+      <w:r>
+        <w:t>”.</w:t>
+      </w:r>
+    </w:p>
+    <w:p>
+      <w:pPr>
+        <w:pStyle w:val="PargrafodaLista"/>
+        <w:numPr>
+          <w:ilvl w:val="0"/>
+          <w:numId w:val="2"/>
+        </w:numPr>
+      </w:pPr>
+      <w:r>
+        <w:t xml:space="preserve">De seguida, para adicionar o </w:t>
+      </w:r>
+      <w:proofErr w:type="spellStart"/>
+      <w:r>
+        <w:t>Jenkins</w:t>
+      </w:r>
+      <w:proofErr w:type="spellEnd"/>
+      <w:r>
+        <w:t xml:space="preserve"> e o </w:t>
+      </w:r>
+      <w:proofErr w:type="spellStart"/>
+      <w:r>
+        <w:t>Sonarqube</w:t>
+      </w:r>
+      <w:proofErr w:type="spellEnd"/>
+      <w:r>
+        <w:t xml:space="preserve"> no nosso ambiente, iremos criar um ficheiro chamado </w:t>
+      </w:r>
+      <w:proofErr w:type="spellStart"/>
+      <w:r>
+        <w:t>docker-compose.yml</w:t>
+      </w:r>
+      <w:proofErr w:type="spellEnd"/>
+      <w:r>
+        <w:t xml:space="preserve">, pois o </w:t>
+      </w:r>
+      <w:proofErr w:type="spellStart"/>
+      <w:r>
+        <w:t>Doker</w:t>
+      </w:r>
+      <w:proofErr w:type="spellEnd"/>
+      <w:r>
+        <w:t xml:space="preserve"> </w:t>
+      </w:r>
+      <w:proofErr w:type="spellStart"/>
+      <w:r>
+        <w:t>Compose</w:t>
+      </w:r>
+      <w:proofErr w:type="spellEnd"/>
+      <w:r>
+        <w:t xml:space="preserve"> permite gerir múltiplos containers. Configuramos o ficheiro desta forma:</w:t>
+      </w:r>
+    </w:p>
+    <w:p>
+      <w:r>
+        <w:lastRenderedPageBreak/>
+        <w:drawing>
+          <wp:inline distT="0" distB="0" distL="0" distR="0" wp14:anchorId="46FE43E2" wp14:editId="7579970F">
+            <wp:extent cx="4554998" cy="8734425"/>
+            <wp:effectExtent l="0" t="0" r="0" b="0"/>
+            <wp:docPr id="463245235" name="Imagem 1"/>
+            <wp:cNvGraphicFramePr>
+              <a:graphicFrameLocks xmlns:a="http://schemas.openxmlformats.org/drawingml/2006/main" noChangeAspect="1"/>
+            </wp:cNvGraphicFramePr>
+            <a:graphic xmlns:a="http://schemas.openxmlformats.org/drawingml/2006/main">
+              <a:graphicData uri="http://schemas.openxmlformats.org/drawingml/2006/picture">
+                <pic:pic xmlns:pic="http://schemas.openxmlformats.org/drawingml/2006/picture">
+                  <pic:nvPicPr>
+                    <pic:cNvPr id="463245235" name="Imagem 1"/>
+                    <pic:cNvPicPr/>
+                  </pic:nvPicPr>
+                  <pic:blipFill>
+                    <a:blip r:embed="rId8">
+                      <a:extLst>
+                        <a:ext uri="{28A0092B-C50C-407E-A947-70E740481C1C}">
+                          <a14:useLocalDpi xmlns:a14="http://schemas.microsoft.com/office/drawing/2010/main" val="0"/>
+                        </a:ext>
+                      </a:extLst>
+                    </a:blip>
+                    <a:stretch>
+                      <a:fillRect/>
+                    </a:stretch>
+                  </pic:blipFill>
+                  <pic:spPr>
+                    <a:xfrm>
+                      <a:off x="0" y="0"/>
+                      <a:ext cx="4554998" cy="8734425"/>
+                    </a:xfrm>
+                    <a:prstGeom prst="rect">
+                      <a:avLst/>
+                    </a:prstGeom>
+                  </pic:spPr>
+                </pic:pic>
+              </a:graphicData>
+            </a:graphic>
+          </wp:inline>
+        </w:drawing>
+      </w:r>
+    </w:p>
+    <w:p>
+      <w:pPr>
+        <w:pStyle w:val="PargrafodaLista"/>
+        <w:numPr>
+          <w:ilvl w:val="0"/>
+          <w:numId w:val="2"/>
+        </w:numPr>
+      </w:pPr>
+      <w:r>
+        <w:lastRenderedPageBreak/>
+        <w:t xml:space="preserve">Paramos o container original que estava a correr com o seguinte </w:t>
+      </w:r>
+      <w:proofErr w:type="spellStart"/>
+      <w:r>
+        <w:t>commando</w:t>
+      </w:r>
+      <w:proofErr w:type="spellEnd"/>
+      <w:r>
+        <w:t xml:space="preserve"> </w:t>
+      </w:r>
+      <w:r>
+        <w:t>“</w:t>
+      </w:r>
+      <w:proofErr w:type="spellStart"/>
+      <w:r>
+        <w:rPr>
+          <w:b/>
+          <w:bCs/>
+        </w:rPr>
+        <w:t>docker</w:t>
+      </w:r>
+      <w:proofErr w:type="spellEnd"/>
+      <w:r>
+        <w:rPr>
+          <w:b/>
+          <w:bCs/>
+        </w:rPr>
+        <w:t xml:space="preserve"> stop restaurante-container</w:t>
+      </w:r>
+      <w:r>
+        <w:t>”.</w:t>
+      </w:r>
+    </w:p>
+    <w:p>
+      <w:pPr>
+        <w:pStyle w:val="PargrafodaLista"/>
+        <w:numPr>
+          <w:ilvl w:val="0"/>
+          <w:numId w:val="2"/>
+        </w:numPr>
+      </w:pPr>
+      <w:r>
+        <w:t xml:space="preserve">Executamos o seguinte </w:t>
+      </w:r>
+      <w:proofErr w:type="spellStart"/>
+      <w:r>
+        <w:t>commando</w:t>
+      </w:r>
+      <w:proofErr w:type="spellEnd"/>
+      <w:r>
+        <w:t xml:space="preserve"> “</w:t>
+      </w:r>
+      <w:proofErr w:type="spellStart"/>
+      <w:r>
+        <w:rPr>
+          <w:b/>
+          <w:bCs/>
+        </w:rPr>
+        <w:t>docker-compose</w:t>
+      </w:r>
+      <w:proofErr w:type="spellEnd"/>
+      <w:r>
+        <w:rPr>
+          <w:b/>
+          <w:bCs/>
+        </w:rPr>
+        <w:t xml:space="preserve"> </w:t>
+      </w:r>
+      <w:proofErr w:type="spellStart"/>
+      <w:r>
+        <w:rPr>
+          <w:b/>
+          <w:bCs/>
+        </w:rPr>
+        <w:t>up</w:t>
+      </w:r>
+      <w:proofErr w:type="spellEnd"/>
+      <w:r>
+        <w:rPr>
+          <w:b/>
+          <w:bCs/>
+        </w:rPr>
+        <w:t xml:space="preserve"> -d</w:t>
+      </w:r>
+      <w:r>
+        <w:t>” para iniciar os containers.</w:t>
+      </w:r>
+    </w:p>
+    <w:p>
+      <w:pPr>
+        <w:pStyle w:val="PargrafodaLista"/>
+        <w:numPr>
+          <w:ilvl w:val="0"/>
+          <w:numId w:val="2"/>
+        </w:numPr>
+      </w:pPr>
+      <w:r>
+        <w:t>Feito. Os containers agora estão a correr em simultâneo.</w:t>
+      </w:r>
+    </w:p>
+    <w:p/>
+    <w:p>
+      <w:pPr>
+        <w:pStyle w:val="Ttulo2"/>
+      </w:pPr>
+      <w:r>
+        <w:t xml:space="preserve">Pipeline Automatizado com </w:t>
+      </w:r>
+      <w:proofErr w:type="spellStart"/>
+      <w:r>
+        <w:t>Jenkins</w:t>
+      </w:r>
+      <w:proofErr w:type="spellEnd"/>
+    </w:p>
+    <w:p/>
+    <w:p>
+      <w:r>
+        <w:br/>
+      </w:r>
+      <w:r>
+        <w:br w:type="page"/>
+      </w:r>
+    </w:p>
+    <w:p>
+      <w:pPr>
         <w:rPr>
           <w:lang w:val="en-GB"/>
         </w:rPr>
       </w:pPr>
-      <w:r>
-        <w:rPr>
-          <w:lang w:val="en-GB"/>
-        </w:rPr>
-        <w:t>De seguida executamos o seguinte commando</w:t>
-      </w:r>
-      <w:r>
-        <w:rPr>
-          <w:b/>
-          <w:bCs/>
-          <w:lang w:val="en-GB"/>
-        </w:rPr>
-        <w:t xml:space="preserve"> “</w:t>
-      </w:r>
-      <w:r>
-        <w:rPr>
-          <w:b/>
-          <w:bCs/>
-          <w:lang w:val="en-GB"/>
-        </w:rPr>
-        <w:t>docker run -d -p 8080:8080 --name restaurante-container restaurante-api</w:t>
-      </w:r>
-      <w:r>
-        <w:rPr>
-          <w:b/>
-          <w:bCs/>
-          <w:lang w:val="en-GB"/>
-        </w:rPr>
-        <w:t>”</w:t>
-      </w:r>
-      <w:r>
-        <w:rPr>
-          <w:lang w:val="en-GB"/>
-        </w:rPr>
-        <w:t>.</w:t>
-      </w:r>
-      <w:r>
-        <w:rPr>
-          <w:lang w:val="en-GB"/>
-        </w:rPr>
-        <w:t xml:space="preserve"> “Para criar um container com a imagem que acabamos de criar”.</w:t>
-      </w:r>
     </w:p>
     <w:sectPr>
       <w:pgSz w:w="11906" w:h="16838"/>
@@ -2233,9 +3265,148 @@
 </w:document>
 </file>
 
+<file path=word/endnotes.xml><?xml version="1.0" encoding="utf-8"?>
+<w:endnotes xmlns:wpc="http://schemas.microsoft.com/office/word/2010/wordprocessingCanvas" xmlns:cx="http://schemas.microsoft.com/office/drawing/2014/chartex" xmlns:cx1="http://schemas.microsoft.com/office/drawing/2015/9/8/chartex" xmlns:cx2="http://schemas.microsoft.com/office/drawing/2015/10/21/chartex" xmlns:cx3="http://schemas.microsoft.com/office/drawing/2016/5/9/chartex" xmlns:cx4="http://schemas.microsoft.com/office/drawing/2016/5/10/chartex" xmlns:cx5="http://schemas.microsoft.com/office/drawing/2016/5/11/chartex" xmlns:cx6="http://schemas.microsoft.com/office/drawing/2016/5/12/chartex" xmlns:cx7="http://schemas.microsoft.com/office/drawing/2016/5/13/chartex" xmlns:cx8="http://schemas.microsoft.com/office/drawing/2016/5/14/chartex" xmlns:mc="http://schemas.openxmlformats.org/markup-compatibility/2006" xmlns:aink="http://schemas.microsoft.com/office/drawing/2016/ink" xmlns:am3d="http://schemas.microsoft.com/office/drawing/2017/model3d" xmlns:o="urn:schemas-microsoft-com:office:office" xmlns:oel="http://schemas.microsoft.com/office/2019/extlst" xmlns:r="http://schemas.openxmlformats.org/officeDocument/2006/relationships" xmlns:m="http://schemas.openxmlformats.org/officeDocument/2006/math" xmlns:v="urn:schemas-microsoft-com:vml" xmlns:wp14="http://schemas.microsoft.com/office/word/2010/wordprocessingDrawing" xmlns:wp="http://schemas.openxmlformats.org/drawingml/2006/wordprocessingDrawing" xmlns:w10="urn:schemas-microsoft-com:office:word" xmlns:w="http://schemas.openxmlformats.org/wordprocessingml/2006/main" xmlns:w14="http://schemas.microsoft.com/office/word/2010/wordml" xmlns:w15="http://schemas.microsoft.com/office/word/2012/wordml" xmlns:w16cex="http://schemas.microsoft.com/office/word/2018/wordml/cex" xmlns:w16cid="http://schemas.microsoft.com/office/word/2016/wordml/cid" xmlns:w16="http://schemas.microsoft.com/office/word/2018/wordml" xmlns:w16du="http://schemas.microsoft.com/office/word/2023/wordml/word16du" xmlns:w16sdtdh="http://schemas.microsoft.com/office/word/2020/wordml/sdtdatahash" xmlns:w16sdtfl="http://schemas.microsoft.com/office/word/2024/wordml/sdtformatlock" xmlns:w16se="http://schemas.microsoft.com/office/word/2015/wordml/symex" xmlns:wpg="http://schemas.microsoft.com/office/word/2010/wordprocessingGroup" xmlns:wpi="http://schemas.microsoft.com/office/word/2010/wordprocessingInk" xmlns:wne="http://schemas.microsoft.com/office/word/2006/wordml" xmlns:wps="http://schemas.microsoft.com/office/word/2010/wordprocessingShape" mc:Ignorable="w14 w15 w16se w16cid w16 w16cex w16sdtdh w16sdtfl w16du wp14">
+  <w:endnote w:type="separator" w:id="-1">
+    <w:p>
+      <w:pPr>
+        <w:spacing w:after="0" w:line="240" w:lineRule="auto"/>
+      </w:pPr>
+      <w:r>
+        <w:separator/>
+      </w:r>
+    </w:p>
+  </w:endnote>
+  <w:endnote w:type="continuationSeparator" w:id="0">
+    <w:p>
+      <w:pPr>
+        <w:spacing w:after="0" w:line="240" w:lineRule="auto"/>
+      </w:pPr>
+      <w:r>
+        <w:continuationSeparator/>
+      </w:r>
+    </w:p>
+  </w:endnote>
+</w:endnotes>
+</file>
+
+<file path=word/footnotes.xml><?xml version="1.0" encoding="utf-8"?>
+<w:footnotes xmlns:wpc="http://schemas.microsoft.com/office/word/2010/wordprocessingCanvas" xmlns:cx="http://schemas.microsoft.com/office/drawing/2014/chartex" xmlns:cx1="http://schemas.microsoft.com/office/drawing/2015/9/8/chartex" xmlns:cx2="http://schemas.microsoft.com/office/drawing/2015/10/21/chartex" xmlns:cx3="http://schemas.microsoft.com/office/drawing/2016/5/9/chartex" xmlns:cx4="http://schemas.microsoft.com/office/drawing/2016/5/10/chartex" xmlns:cx5="http://schemas.microsoft.com/office/drawing/2016/5/11/chartex" xmlns:cx6="http://schemas.microsoft.com/office/drawing/2016/5/12/chartex" xmlns:cx7="http://schemas.microsoft.com/office/drawing/2016/5/13/chartex" xmlns:cx8="http://schemas.microsoft.com/office/drawing/2016/5/14/chartex" xmlns:mc="http://schemas.openxmlformats.org/markup-compatibility/2006" xmlns:aink="http://schemas.microsoft.com/office/drawing/2016/ink" xmlns:am3d="http://schemas.microsoft.com/office/drawing/2017/model3d" xmlns:o="urn:schemas-microsoft-com:office:office" xmlns:oel="http://schemas.microsoft.com/office/2019/extlst" xmlns:r="http://schemas.openxmlformats.org/officeDocument/2006/relationships" xmlns:m="http://schemas.openxmlformats.org/officeDocument/2006/math" xmlns:v="urn:schemas-microsoft-com:vml" xmlns:wp14="http://schemas.microsoft.com/office/word/2010/wordprocessingDrawing" xmlns:wp="http://schemas.openxmlformats.org/drawingml/2006/wordprocessingDrawing" xmlns:w10="urn:schemas-microsoft-com:office:word" xmlns:w="http://schemas.openxmlformats.org/wordprocessingml/2006/main" xmlns:w14="http://schemas.microsoft.com/office/word/2010/wordml" xmlns:w15="http://schemas.microsoft.com/office/word/2012/wordml" xmlns:w16cex="http://schemas.microsoft.com/office/word/2018/wordml/cex" xmlns:w16cid="http://schemas.microsoft.com/office/word/2016/wordml/cid" xmlns:w16="http://schemas.microsoft.com/office/word/2018/wordml" xmlns:w16du="http://schemas.microsoft.com/office/word/2023/wordml/word16du" xmlns:w16sdtdh="http://schemas.microsoft.com/office/word/2020/wordml/sdtdatahash" xmlns:w16sdtfl="http://schemas.microsoft.com/office/word/2024/wordml/sdtformatlock" xmlns:w16se="http://schemas.microsoft.com/office/word/2015/wordml/symex" xmlns:wpg="http://schemas.microsoft.com/office/word/2010/wordprocessingGroup" xmlns:wpi="http://schemas.microsoft.com/office/word/2010/wordprocessingInk" xmlns:wne="http://schemas.microsoft.com/office/word/2006/wordml" xmlns:wps="http://schemas.microsoft.com/office/word/2010/wordprocessingShape" mc:Ignorable="w14 w15 w16se w16cid w16 w16cex w16sdtdh w16sdtfl w16du wp14">
+  <w:footnote w:type="separator" w:id="-1">
+    <w:p>
+      <w:pPr>
+        <w:spacing w:after="0" w:line="240" w:lineRule="auto"/>
+      </w:pPr>
+      <w:r>
+        <w:separator/>
+      </w:r>
+    </w:p>
+  </w:footnote>
+  <w:footnote w:type="continuationSeparator" w:id="0">
+    <w:p>
+      <w:pPr>
+        <w:spacing w:after="0" w:line="240" w:lineRule="auto"/>
+      </w:pPr>
+      <w:r>
+        <w:continuationSeparator/>
+      </w:r>
+    </w:p>
+  </w:footnote>
+</w:footnotes>
+</file>
+
 <file path=word/numbering.xml><?xml version="1.0" encoding="utf-8"?>
 <w:numbering xmlns:wpc="http://schemas.microsoft.com/office/word/2010/wordprocessingCanvas" xmlns:cx="http://schemas.microsoft.com/office/drawing/2014/chartex" xmlns:cx1="http://schemas.microsoft.com/office/drawing/2015/9/8/chartex" xmlns:cx2="http://schemas.microsoft.com/office/drawing/2015/10/21/chartex" xmlns:cx3="http://schemas.microsoft.com/office/drawing/2016/5/9/chartex" xmlns:cx4="http://schemas.microsoft.com/office/drawing/2016/5/10/chartex" xmlns:cx5="http://schemas.microsoft.com/office/drawing/2016/5/11/chartex" xmlns:cx6="http://schemas.microsoft.com/office/drawing/2016/5/12/chartex" xmlns:cx7="http://schemas.microsoft.com/office/drawing/2016/5/13/chartex" xmlns:cx8="http://schemas.microsoft.com/office/drawing/2016/5/14/chartex" xmlns:mc="http://schemas.openxmlformats.org/markup-compatibility/2006" xmlns:aink="http://schemas.microsoft.com/office/drawing/2016/ink" xmlns:am3d="http://schemas.microsoft.com/office/drawing/2017/model3d" xmlns:o="urn:schemas-microsoft-com:office:office" xmlns:oel="http://schemas.microsoft.com/office/2019/extlst" xmlns:r="http://schemas.openxmlformats.org/officeDocument/2006/relationships" xmlns:m="http://schemas.openxmlformats.org/officeDocument/2006/math" xmlns:v="urn:schemas-microsoft-com:vml" xmlns:wp14="http://schemas.microsoft.com/office/word/2010/wordprocessingDrawing" xmlns:wp="http://schemas.openxmlformats.org/drawingml/2006/wordprocessingDrawing" xmlns:w10="urn:schemas-microsoft-com:office:word" xmlns:w="http://schemas.openxmlformats.org/wordprocessingml/2006/main" xmlns:w14="http://schemas.microsoft.com/office/word/2010/wordml" xmlns:w15="http://schemas.microsoft.com/office/word/2012/wordml" xmlns:w16cex="http://schemas.microsoft.com/office/word/2018/wordml/cex" xmlns:w16cid="http://schemas.microsoft.com/office/word/2016/wordml/cid" xmlns:w16="http://schemas.microsoft.com/office/word/2018/wordml" xmlns:w16du="http://schemas.microsoft.com/office/word/2023/wordml/word16du" xmlns:w16sdtdh="http://schemas.microsoft.com/office/word/2020/wordml/sdtdatahash" xmlns:w16sdtfl="http://schemas.microsoft.com/office/word/2024/wordml/sdtformatlock" xmlns:w16se="http://schemas.microsoft.com/office/word/2015/wordml/symex" xmlns:wpg="http://schemas.microsoft.com/office/word/2010/wordprocessingGroup" xmlns:wpi="http://schemas.microsoft.com/office/word/2010/wordprocessingInk" xmlns:wne="http://schemas.microsoft.com/office/word/2006/wordml" xmlns:wps="http://schemas.microsoft.com/office/word/2010/wordprocessingShape" mc:Ignorable="w14 w15 w16se w16cid w16 w16cex w16sdtdh w16sdtfl w16du wp14">
   <w:abstractNum w:abstractNumId="0" w15:restartNumberingAfterBreak="0">
+    <w:nsid w:val="1D49329C"/>
+    <w:multiLevelType w:val="hybridMultilevel"/>
+    <w:tmpl w:val="BBA8922C"/>
+    <w:lvl w:ilvl="0" w:tplc="29AAE2A6">
+      <w:start w:val="1"/>
+      <w:numFmt w:val="decimal"/>
+      <w:lvlText w:val="%1."/>
+      <w:lvlJc w:val="left"/>
+      <w:pPr>
+        <w:ind w:left="765" w:hanging="360"/>
+      </w:pPr>
+      <w:rPr>
+        <w:rFonts w:hint="default"/>
+      </w:rPr>
+    </w:lvl>
+    <w:lvl w:ilvl="1" w:tplc="08160019" w:tentative="1">
+      <w:start w:val="1"/>
+      <w:numFmt w:val="lowerLetter"/>
+      <w:lvlText w:val="%2."/>
+      <w:lvlJc w:val="left"/>
+      <w:pPr>
+        <w:ind w:left="1485" w:hanging="360"/>
+      </w:pPr>
+    </w:lvl>
+    <w:lvl w:ilvl="2" w:tplc="0816001B" w:tentative="1">
+      <w:start w:val="1"/>
+      <w:numFmt w:val="lowerRoman"/>
+      <w:lvlText w:val="%3."/>
+      <w:lvlJc w:val="right"/>
+      <w:pPr>
+        <w:ind w:left="2205" w:hanging="180"/>
+      </w:pPr>
+    </w:lvl>
+    <w:lvl w:ilvl="3" w:tplc="0816000F" w:tentative="1">
+      <w:start w:val="1"/>
+      <w:numFmt w:val="decimal"/>
+      <w:lvlText w:val="%4."/>
+      <w:lvlJc w:val="left"/>
+      <w:pPr>
+        <w:ind w:left="2925" w:hanging="360"/>
+      </w:pPr>
+    </w:lvl>
+    <w:lvl w:ilvl="4" w:tplc="08160019" w:tentative="1">
+      <w:start w:val="1"/>
+      <w:numFmt w:val="lowerLetter"/>
+      <w:lvlText w:val="%5."/>
+      <w:lvlJc w:val="left"/>
+      <w:pPr>
+        <w:ind w:left="3645" w:hanging="360"/>
+      </w:pPr>
+    </w:lvl>
+    <w:lvl w:ilvl="5" w:tplc="0816001B" w:tentative="1">
+      <w:start w:val="1"/>
+      <w:numFmt w:val="lowerRoman"/>
+      <w:lvlText w:val="%6."/>
+      <w:lvlJc w:val="right"/>
+      <w:pPr>
+        <w:ind w:left="4365" w:hanging="180"/>
+      </w:pPr>
+    </w:lvl>
+    <w:lvl w:ilvl="6" w:tplc="0816000F" w:tentative="1">
+      <w:start w:val="1"/>
+      <w:numFmt w:val="decimal"/>
+      <w:lvlText w:val="%7."/>
+      <w:lvlJc w:val="left"/>
+      <w:pPr>
+        <w:ind w:left="5085" w:hanging="360"/>
+      </w:pPr>
+    </w:lvl>
+    <w:lvl w:ilvl="7" w:tplc="08160019" w:tentative="1">
+      <w:start w:val="1"/>
+      <w:numFmt w:val="lowerLetter"/>
+      <w:lvlText w:val="%8."/>
+      <w:lvlJc w:val="left"/>
+      <w:pPr>
+        <w:ind w:left="5805" w:hanging="360"/>
+      </w:pPr>
+    </w:lvl>
+    <w:lvl w:ilvl="8" w:tplc="0816001B" w:tentative="1">
+      <w:start w:val="1"/>
+      <w:numFmt w:val="lowerRoman"/>
+      <w:lvlText w:val="%9."/>
+      <w:lvlJc w:val="right"/>
+      <w:pPr>
+        <w:ind w:left="6525" w:hanging="180"/>
+      </w:pPr>
+    </w:lvl>
+  </w:abstractNum>
+  <w:abstractNum w:abstractNumId="1" w15:restartNumberingAfterBreak="0">
     <w:nsid w:val="4B2C2971"/>
     <w:multiLevelType w:val="hybridMultilevel"/>
     <w:tmpl w:val="23A4C65A"/>
@@ -2322,6 +3493,9 @@
     </w:lvl>
   </w:abstractNum>
   <w:num w:numId="1" w16cid:durableId="937105981">
+    <w:abstractNumId w:val="1"/>
+  </w:num>
+  <w:num w:numId="2" w16cid:durableId="1000735433">
     <w:abstractNumId w:val="0"/>
   </w:num>
 </w:numbering>
@@ -2777,7 +3951,6 @@
     <w:next w:val="Normal"/>
     <w:link w:val="Ttulo3Carter"/>
     <w:uiPriority w:val="9"/>
-    <w:semiHidden/>
     <w:unhideWhenUsed/>
     <w:qFormat/>
     <w:rsid w:val="00F75FD0"/>
@@ -2984,7 +4157,6 @@
     <w:basedOn w:val="Tipodeletrapredefinidodopargrafo"/>
     <w:link w:val="Ttulo3"/>
     <w:uiPriority w:val="9"/>
-    <w:semiHidden/>
     <w:rsid w:val="00F75FD0"/>
     <w:rPr>
       <w:rFonts w:eastAsiaTheme="majorEastAsia" w:cstheme="majorBidi"/>
@@ -3241,6 +4413,50 @@
       <w:color w:val="0F4761" w:themeColor="accent1" w:themeShade="BF"/>
       <w:spacing w:val="5"/>
     </w:rPr>
+  </w:style>
+  <w:style w:type="paragraph" w:styleId="Cabealho">
+    <w:name w:val="header"/>
+    <w:basedOn w:val="Normal"/>
+    <w:link w:val="CabealhoCarter"/>
+    <w:uiPriority w:val="99"/>
+    <w:unhideWhenUsed/>
+    <w:rsid w:val="009463DB"/>
+    <w:pPr>
+      <w:tabs>
+        <w:tab w:val="center" w:pos="4252"/>
+        <w:tab w:val="right" w:pos="8504"/>
+      </w:tabs>
+      <w:spacing w:after="0" w:line="240" w:lineRule="auto"/>
+    </w:pPr>
+  </w:style>
+  <w:style w:type="character" w:customStyle="1" w:styleId="CabealhoCarter">
+    <w:name w:val="Cabeçalho Caráter"/>
+    <w:basedOn w:val="Tipodeletrapredefinidodopargrafo"/>
+    <w:link w:val="Cabealho"/>
+    <w:uiPriority w:val="99"/>
+    <w:rsid w:val="009463DB"/>
+  </w:style>
+  <w:style w:type="paragraph" w:styleId="Rodap">
+    <w:name w:val="footer"/>
+    <w:basedOn w:val="Normal"/>
+    <w:link w:val="RodapCarter"/>
+    <w:uiPriority w:val="99"/>
+    <w:unhideWhenUsed/>
+    <w:rsid w:val="009463DB"/>
+    <w:pPr>
+      <w:tabs>
+        <w:tab w:val="center" w:pos="4252"/>
+        <w:tab w:val="right" w:pos="8504"/>
+      </w:tabs>
+      <w:spacing w:after="0" w:line="240" w:lineRule="auto"/>
+    </w:pPr>
+  </w:style>
+  <w:style w:type="character" w:customStyle="1" w:styleId="RodapCarter">
+    <w:name w:val="Rodapé Caráter"/>
+    <w:basedOn w:val="Tipodeletrapredefinidodopargrafo"/>
+    <w:link w:val="Rodap"/>
+    <w:uiPriority w:val="99"/>
+    <w:rsid w:val="009463DB"/>
   </w:style>
 </w:styles>
 </file>

</xml_diff>